<commit_message>
BinhNTT_ Edit report 2
</commit_message>
<xml_diff>
--- a/Report/Report2_DY's Group.docx
+++ b/Report/Report2_DY's Group.docx
@@ -1,6 +1,6 @@
 
 <file path=word/document.xml><?xml version="1.0" encoding="utf-8"?>
-<w:document xmlns:wpc="http://schemas.microsoft.com/office/word/2010/wordprocessingCanvas" xmlns:cx="http://schemas.microsoft.com/office/drawing/2014/chartex" xmlns:cx1="http://schemas.microsoft.com/office/drawing/2015/9/8/chartex" xmlns:mc="http://schemas.openxmlformats.org/markup-compatibility/2006" xmlns:o="urn:schemas-microsoft-com:office:office" xmlns:r="http://schemas.openxmlformats.org/officeDocument/2006/relationships" xmlns:m="http://schemas.openxmlformats.org/officeDocument/2006/math" xmlns:v="urn:schemas-microsoft-com:vml" xmlns:wp14="http://schemas.microsoft.com/office/word/2010/wordprocessingDrawing" xmlns:wp="http://schemas.openxmlformats.org/drawingml/2006/wordprocessingDrawing" xmlns:w10="urn:schemas-microsoft-com:office:word" xmlns:w="http://schemas.openxmlformats.org/wordprocessingml/2006/main" xmlns:w14="http://schemas.microsoft.com/office/word/2010/wordml" xmlns:w15="http://schemas.microsoft.com/office/word/2012/wordml" xmlns:w16se="http://schemas.microsoft.com/office/word/2015/wordml/symex" xmlns:wpg="http://schemas.microsoft.com/office/word/2010/wordprocessingGroup" xmlns:wpi="http://schemas.microsoft.com/office/word/2010/wordprocessingInk" xmlns:wne="http://schemas.microsoft.com/office/word/2006/wordml" xmlns:wps="http://schemas.microsoft.com/office/word/2010/wordprocessingShape" mc:Ignorable="w14 w15 w16se wp14">
+<w:document xmlns:wpc="http://schemas.microsoft.com/office/word/2010/wordprocessingCanvas" xmlns:mc="http://schemas.openxmlformats.org/markup-compatibility/2006" xmlns:o="urn:schemas-microsoft-com:office:office" xmlns:r="http://schemas.openxmlformats.org/officeDocument/2006/relationships" xmlns:m="http://schemas.openxmlformats.org/officeDocument/2006/math" xmlns:v="urn:schemas-microsoft-com:vml" xmlns:wp14="http://schemas.microsoft.com/office/word/2010/wordprocessingDrawing" xmlns:wp="http://schemas.openxmlformats.org/drawingml/2006/wordprocessingDrawing" xmlns:w10="urn:schemas-microsoft-com:office:word" xmlns:w="http://schemas.openxmlformats.org/wordprocessingml/2006/main" xmlns:w14="http://schemas.microsoft.com/office/word/2010/wordml" xmlns:wpg="http://schemas.microsoft.com/office/word/2010/wordprocessingGroup" xmlns:wpi="http://schemas.microsoft.com/office/word/2010/wordprocessingInk" xmlns:wne="http://schemas.microsoft.com/office/word/2006/wordml" xmlns:wps="http://schemas.microsoft.com/office/word/2010/wordprocessingShape" mc:Ignorable="w14 wp14">
   <w:body>
     <w:p>
       <w:pPr>
@@ -696,6 +696,7 @@
         <w:rPr>
           <w:rFonts w:eastAsia="Times New Roman"/>
         </w:rPr>
+        <w:lastRenderedPageBreak/>
         <w:t xml:space="preserve">Student can see their tip-line. </w:t>
       </w:r>
     </w:p>
@@ -709,7 +710,6 @@
         <w:ind w:firstLine="900"/>
       </w:pPr>
       <w:r>
-        <w:lastRenderedPageBreak/>
         <w:t>Update new phone number in new country.</w:t>
       </w:r>
     </w:p>
@@ -1428,6 +1428,7 @@
           <w:rFonts w:eastAsia="Times New Roman" w:cstheme="minorHAnsi"/>
           <w:bCs/>
         </w:rPr>
+        <w:lastRenderedPageBreak/>
         <w:t xml:space="preserve">Support </w:t>
       </w:r>
       <w:r>
@@ -1458,7 +1459,6 @@
           <w:rFonts w:eastAsia="Times New Roman" w:cstheme="minorHAnsi"/>
           <w:bCs/>
         </w:rPr>
-        <w:lastRenderedPageBreak/>
         <w:t>Admin can see the location of student on Google map.</w:t>
       </w:r>
     </w:p>
@@ -1804,7 +1804,7 @@
                 <w:rFonts w:cstheme="minorHAnsi"/>
                 <w:color w:val="000000" w:themeColor="text1"/>
               </w:rPr>
-              <w:t>Cable, Wi-Fi (4 Mbps)</w:t>
+              <w:t>Cable (4 Mbps)</w:t>
             </w:r>
           </w:p>
         </w:tc>
@@ -1841,7 +1841,7 @@
                 <w:rFonts w:cstheme="minorHAnsi"/>
                 <w:color w:val="000000" w:themeColor="text1"/>
               </w:rPr>
-              <w:t>Cable, Wi-Fi (8 Mbps)</w:t>
+              <w:t>Cable (8 Mbps)</w:t>
             </w:r>
           </w:p>
         </w:tc>
@@ -2146,7 +2146,14 @@
                 <w:rFonts w:cstheme="minorHAnsi"/>
                 <w:color w:val="000000" w:themeColor="text1"/>
               </w:rPr>
-              <w:t>1GB RAM</w:t>
+              <w:t>4</w:t>
+            </w:r>
+            <w:r>
+              <w:rPr>
+                <w:rFonts w:cstheme="minorHAnsi"/>
+                <w:color w:val="000000" w:themeColor="text1"/>
+              </w:rPr>
+              <w:t>GB RAM</w:t>
             </w:r>
           </w:p>
         </w:tc>
@@ -2183,7 +2190,14 @@
                 <w:rFonts w:cstheme="minorHAnsi"/>
                 <w:color w:val="000000" w:themeColor="text1"/>
               </w:rPr>
-              <w:t>2GB or more</w:t>
+              <w:t>8</w:t>
+            </w:r>
+            <w:r>
+              <w:rPr>
+                <w:rFonts w:cstheme="minorHAnsi"/>
+                <w:color w:val="000000" w:themeColor="text1"/>
+              </w:rPr>
+              <w:t>GB or more</w:t>
             </w:r>
           </w:p>
         </w:tc>
@@ -3542,7 +3556,14 @@
               <w:rPr>
                 <w:rFonts w:eastAsia="Times New Roman" w:cstheme="minorHAnsi"/>
               </w:rPr>
-              <w:t>Operating system and platform for development</w:t>
+              <w:t xml:space="preserve">Operating system and platform for </w:t>
+            </w:r>
+            <w:r>
+              <w:rPr>
+                <w:rFonts w:eastAsia="Times New Roman" w:cstheme="minorHAnsi"/>
+              </w:rPr>
+              <w:lastRenderedPageBreak/>
+              <w:t>development</w:t>
             </w:r>
           </w:p>
         </w:tc>
@@ -4611,7 +4632,7 @@
           <w:rFonts w:eastAsia="Times New Roman" w:cstheme="minorHAnsi"/>
           <w:bCs/>
         </w:rPr>
-        <w:t xml:space="preserve">In this project, our team choose Scrum, an </w:t>
+        <w:t xml:space="preserve">In this project, our </w:t>
       </w:r>
       <w:proofErr w:type="gramStart"/>
       <w:r>
@@ -4619,7 +4640,7 @@
           <w:rFonts w:eastAsia="Times New Roman" w:cstheme="minorHAnsi"/>
           <w:bCs/>
         </w:rPr>
-        <w:t>Agile</w:t>
+        <w:t>team choose</w:t>
       </w:r>
       <w:proofErr w:type="gramEnd"/>
       <w:r>
@@ -4627,7 +4648,7 @@
           <w:rFonts w:eastAsia="Times New Roman" w:cstheme="minorHAnsi"/>
           <w:bCs/>
         </w:rPr>
-        <w:t xml:space="preserve"> framework that allows us </w:t>
+        <w:t xml:space="preserve"> Scrum, an Agile framework that allows us </w:t>
       </w:r>
       <w:r>
         <w:rPr>
@@ -4688,21 +4709,12 @@
           <w:bCs/>
         </w:rPr>
       </w:pPr>
-      <w:proofErr w:type="gramStart"/>
       <w:r>
         <w:rPr>
           <w:rFonts w:eastAsia="Times New Roman" w:cstheme="minorHAnsi"/>
           <w:bCs/>
         </w:rPr>
-        <w:t>Time-saving</w:t>
-      </w:r>
-      <w:proofErr w:type="gramEnd"/>
-      <w:r>
-        <w:rPr>
-          <w:rFonts w:eastAsia="Times New Roman" w:cstheme="minorHAnsi"/>
-          <w:bCs/>
-        </w:rPr>
-        <w:t>: daily meetings ensure that the process is at correct stage, as established at the beginning of the project.</w:t>
+        <w:t>Time-saving: daily meetings ensure that the process is at correct stage, as established at the beginning of the project.</w:t>
       </w:r>
     </w:p>
     <w:p>
@@ -4862,7 +4874,7 @@
                     </pic:cNvPicPr>
                   </pic:nvPicPr>
                   <pic:blipFill>
-                    <a:blip r:embed="rId5">
+                    <a:blip r:embed="rId6">
                       <a:extLst>
                         <a:ext uri="{28A0092B-C50C-407E-A947-70E740481C1C}">
                           <a14:useLocalDpi xmlns:a14="http://schemas.microsoft.com/office/drawing/2010/main" val="0"/>
@@ -4963,10 +4975,10 @@
         <w:tblLook w:val="04A0" w:firstRow="1" w:lastRow="0" w:firstColumn="1" w:lastColumn="0" w:noHBand="0" w:noVBand="1"/>
       </w:tblPr>
       <w:tblGrid>
-        <w:gridCol w:w="559"/>
-        <w:gridCol w:w="3002"/>
-        <w:gridCol w:w="1598"/>
-        <w:gridCol w:w="3831"/>
+        <w:gridCol w:w="560"/>
+        <w:gridCol w:w="3144"/>
+        <w:gridCol w:w="1624"/>
+        <w:gridCol w:w="3899"/>
       </w:tblGrid>
       <w:tr>
         <w:trPr>
@@ -5596,7 +5608,15 @@
               <w:rPr>
                 <w:rFonts w:eastAsia="Times New Roman" w:cstheme="minorHAnsi"/>
               </w:rPr>
-              <w:t>Clarify requirements</w:t>
+              <w:t>Clarify requ</w:t>
+            </w:r>
+            <w:bookmarkStart w:id="22" w:name="_GoBack"/>
+            <w:bookmarkEnd w:id="22"/>
+            <w:r>
+              <w:rPr>
+                <w:rFonts w:eastAsia="Times New Roman" w:cstheme="minorHAnsi"/>
+              </w:rPr>
+              <w:t>irements</w:t>
             </w:r>
           </w:p>
           <w:p>
@@ -5831,7 +5851,6 @@
               <w:rPr>
                 <w:rFonts w:eastAsia="Times New Roman" w:cstheme="minorHAnsi"/>
               </w:rPr>
-              <w:lastRenderedPageBreak/>
               <w:t>3.</w:t>
             </w:r>
           </w:p>
@@ -5911,6 +5930,7 @@
               <w:rPr>
                 <w:rFonts w:eastAsia="Times New Roman" w:cstheme="minorHAnsi"/>
               </w:rPr>
+              <w:lastRenderedPageBreak/>
               <w:t>Team member,</w:t>
             </w:r>
           </w:p>
@@ -5926,6 +5946,7 @@
               <w:rPr>
                 <w:rFonts w:eastAsia="Times New Roman" w:cstheme="minorHAnsi"/>
               </w:rPr>
+              <w:lastRenderedPageBreak/>
               <w:t>Developer,</w:t>
             </w:r>
           </w:p>
@@ -5981,6 +6002,7 @@
               <w:rPr>
                 <w:rFonts w:eastAsia="Times New Roman" w:cstheme="minorHAnsi"/>
               </w:rPr>
+              <w:lastRenderedPageBreak/>
               <w:t>Clarify requirements</w:t>
             </w:r>
           </w:p>
@@ -6023,6 +6045,7 @@
               <w:rPr>
                 <w:rFonts w:eastAsia="Times New Roman" w:cstheme="minorHAnsi"/>
               </w:rPr>
+              <w:lastRenderedPageBreak/>
               <w:t>Code</w:t>
             </w:r>
             <w:r>
@@ -6238,6 +6261,7 @@
                 <w:rFonts w:eastAsia="Times New Roman" w:cstheme="minorHAnsi"/>
                 <w:lang w:val="vi-VN"/>
               </w:rPr>
+              <w:lastRenderedPageBreak/>
               <w:t>4.</w:t>
             </w:r>
           </w:p>
@@ -7427,7 +7451,21 @@
               <w:rPr>
                 <w:rFonts w:eastAsia="Times New Roman" w:cstheme="minorHAnsi"/>
               </w:rPr>
-              <w:t xml:space="preserve">/jQuery, </w:t>
+              <w:t>/</w:t>
+            </w:r>
+            <w:proofErr w:type="spellStart"/>
+            <w:r>
+              <w:rPr>
+                <w:rFonts w:eastAsia="Times New Roman" w:cstheme="minorHAnsi"/>
+              </w:rPr>
+              <w:t>jQuery</w:t>
+            </w:r>
+            <w:proofErr w:type="spellEnd"/>
+            <w:r>
+              <w:rPr>
+                <w:rFonts w:eastAsia="Times New Roman" w:cstheme="minorHAnsi"/>
+              </w:rPr>
+              <w:t xml:space="preserve">, </w:t>
             </w:r>
             <w:proofErr w:type="spellStart"/>
             <w:r>
@@ -7861,11 +7899,19 @@
                 <w:rFonts w:eastAsia="Times New Roman" w:cstheme="minorHAnsi"/>
               </w:rPr>
             </w:pPr>
-            <w:r>
-              <w:rPr>
-                <w:rFonts w:eastAsia="Times New Roman" w:cstheme="minorHAnsi"/>
-              </w:rPr>
-              <w:t xml:space="preserve">Xamarin Cross-Platform/ </w:t>
+            <w:proofErr w:type="spellStart"/>
+            <w:r>
+              <w:rPr>
+                <w:rFonts w:eastAsia="Times New Roman" w:cstheme="minorHAnsi"/>
+              </w:rPr>
+              <w:t>Xamarin</w:t>
+            </w:r>
+            <w:proofErr w:type="spellEnd"/>
+            <w:r>
+              <w:rPr>
+                <w:rFonts w:eastAsia="Times New Roman" w:cstheme="minorHAnsi"/>
+              </w:rPr>
+              <w:t xml:space="preserve"> Cross-Platform/ </w:t>
             </w:r>
             <w:proofErr w:type="spellStart"/>
             <w:r>
@@ -7966,7 +8012,7 @@
           <w:sz w:val="24"/>
         </w:rPr>
       </w:pPr>
-      <w:bookmarkStart w:id="22" w:name="_Toc522375856"/>
+      <w:bookmarkStart w:id="23" w:name="_Toc522375856"/>
       <w:r>
         <w:rPr>
           <w:rFonts w:asciiTheme="minorHAnsi" w:hAnsiTheme="minorHAnsi" w:cstheme="minorHAnsi"/>
@@ -8024,7 +8070,7 @@
         </w:rPr>
         <w:t>. Tools and techniques</w:t>
       </w:r>
-      <w:bookmarkEnd w:id="22"/>
+      <w:bookmarkEnd w:id="23"/>
     </w:p>
     <w:p>
       <w:pPr>
@@ -8042,9 +8088,9 @@
           <w:szCs w:val="36"/>
         </w:rPr>
       </w:pPr>
-      <w:bookmarkStart w:id="23" w:name="_Toc522044935"/>
-      <w:bookmarkStart w:id="24" w:name="_Toc522439846"/>
-      <w:bookmarkStart w:id="25" w:name="_Toc522440224"/>
+      <w:bookmarkStart w:id="24" w:name="_Toc522044935"/>
+      <w:bookmarkStart w:id="25" w:name="_Toc522439846"/>
+      <w:bookmarkStart w:id="26" w:name="_Toc522440224"/>
       <w:r>
         <w:rPr>
           <w:rFonts w:asciiTheme="minorHAnsi" w:eastAsia="Times New Roman" w:hAnsiTheme="minorHAnsi" w:cstheme="minorHAnsi"/>
@@ -8057,9 +8103,9 @@
         <w:lastRenderedPageBreak/>
         <w:t>Project Management Plan</w:t>
       </w:r>
-      <w:bookmarkEnd w:id="23"/>
       <w:bookmarkEnd w:id="24"/>
       <w:bookmarkEnd w:id="25"/>
+      <w:bookmarkEnd w:id="26"/>
     </w:p>
     <w:p>
       <w:pPr>
@@ -8076,9 +8122,9 @@
           <w:sz w:val="36"/>
         </w:rPr>
       </w:pPr>
-      <w:bookmarkStart w:id="26" w:name="_Toc522044936"/>
-      <w:bookmarkStart w:id="27" w:name="_Toc522439847"/>
-      <w:bookmarkStart w:id="28" w:name="_Toc522440225"/>
+      <w:bookmarkStart w:id="27" w:name="_Toc522044936"/>
+      <w:bookmarkStart w:id="28" w:name="_Toc522439847"/>
+      <w:bookmarkStart w:id="29" w:name="_Toc522440225"/>
       <w:r>
         <w:rPr>
           <w:rFonts w:eastAsia="Times New Roman" w:cstheme="minorHAnsi"/>
@@ -8088,9 +8134,9 @@
         </w:rPr>
         <w:t>Product Backlog</w:t>
       </w:r>
-      <w:bookmarkEnd w:id="26"/>
       <w:bookmarkEnd w:id="27"/>
       <w:bookmarkEnd w:id="28"/>
+      <w:bookmarkEnd w:id="29"/>
     </w:p>
     <w:tbl>
       <w:tblPr>
@@ -13961,7 +14007,7 @@
           <w:szCs w:val="24"/>
         </w:rPr>
       </w:pPr>
-      <w:bookmarkStart w:id="29" w:name="_Toc522375857"/>
+      <w:bookmarkStart w:id="30" w:name="_Toc522375857"/>
       <w:r>
         <w:rPr>
           <w:rFonts w:asciiTheme="minorHAnsi" w:hAnsiTheme="minorHAnsi" w:cstheme="minorHAnsi"/>
@@ -14019,7 +14065,7 @@
         </w:rPr>
         <w:t>. Product backlog</w:t>
       </w:r>
-      <w:bookmarkEnd w:id="29"/>
+      <w:bookmarkEnd w:id="30"/>
     </w:p>
     <w:p>
       <w:pPr>
@@ -15407,7 +15453,7 @@
           <w:szCs w:val="24"/>
         </w:rPr>
       </w:pPr>
-      <w:bookmarkStart w:id="30" w:name="_Toc522375858"/>
+      <w:bookmarkStart w:id="31" w:name="_Toc522375858"/>
       <w:r>
         <w:rPr>
           <w:rFonts w:asciiTheme="minorHAnsi" w:hAnsiTheme="minorHAnsi" w:cstheme="minorHAnsi"/>
@@ -15466,7 +15512,7 @@
         </w:rPr>
         <w:t>. Deliverables</w:t>
       </w:r>
-      <w:bookmarkEnd w:id="30"/>
+      <w:bookmarkEnd w:id="31"/>
     </w:p>
     <w:p>
       <w:pPr>
@@ -15979,8 +16025,6 @@
           <w:szCs w:val="32"/>
         </w:rPr>
       </w:pPr>
-      <w:bookmarkStart w:id="31" w:name="_GoBack"/>
-      <w:bookmarkEnd w:id="31"/>
     </w:p>
     <w:p>
       <w:pPr>
@@ -16019,8 +16063,8 @@
 </file>
 
 <file path=word/numbering.xml><?xml version="1.0" encoding="utf-8"?>
-<w:numbering xmlns:wpc="http://schemas.microsoft.com/office/word/2010/wordprocessingCanvas" xmlns:cx="http://schemas.microsoft.com/office/drawing/2014/chartex" xmlns:cx1="http://schemas.microsoft.com/office/drawing/2015/9/8/chartex" xmlns:mc="http://schemas.openxmlformats.org/markup-compatibility/2006" xmlns:o="urn:schemas-microsoft-com:office:office" xmlns:r="http://schemas.openxmlformats.org/officeDocument/2006/relationships" xmlns:m="http://schemas.openxmlformats.org/officeDocument/2006/math" xmlns:v="urn:schemas-microsoft-com:vml" xmlns:wp14="http://schemas.microsoft.com/office/word/2010/wordprocessingDrawing" xmlns:wp="http://schemas.openxmlformats.org/drawingml/2006/wordprocessingDrawing" xmlns:w10="urn:schemas-microsoft-com:office:word" xmlns:w="http://schemas.openxmlformats.org/wordprocessingml/2006/main" xmlns:w14="http://schemas.microsoft.com/office/word/2010/wordml" xmlns:w15="http://schemas.microsoft.com/office/word/2012/wordml" xmlns:w16se="http://schemas.microsoft.com/office/word/2015/wordml/symex" xmlns:wpg="http://schemas.microsoft.com/office/word/2010/wordprocessingGroup" xmlns:wpi="http://schemas.microsoft.com/office/word/2010/wordprocessingInk" xmlns:wne="http://schemas.microsoft.com/office/word/2006/wordml" xmlns:wps="http://schemas.microsoft.com/office/word/2010/wordprocessingShape" mc:Ignorable="w14 w15 w16se wp14">
-  <w:abstractNum w:abstractNumId="0" w15:restartNumberingAfterBreak="0">
+<w:numbering xmlns:wpc="http://schemas.microsoft.com/office/word/2010/wordprocessingCanvas" xmlns:mc="http://schemas.openxmlformats.org/markup-compatibility/2006" xmlns:o="urn:schemas-microsoft-com:office:office" xmlns:r="http://schemas.openxmlformats.org/officeDocument/2006/relationships" xmlns:m="http://schemas.openxmlformats.org/officeDocument/2006/math" xmlns:v="urn:schemas-microsoft-com:vml" xmlns:wp14="http://schemas.microsoft.com/office/word/2010/wordprocessingDrawing" xmlns:wp="http://schemas.openxmlformats.org/drawingml/2006/wordprocessingDrawing" xmlns:w10="urn:schemas-microsoft-com:office:word" xmlns:w="http://schemas.openxmlformats.org/wordprocessingml/2006/main" xmlns:w14="http://schemas.microsoft.com/office/word/2010/wordml" xmlns:wpg="http://schemas.microsoft.com/office/word/2010/wordprocessingGroup" xmlns:wpi="http://schemas.microsoft.com/office/word/2010/wordprocessingInk" xmlns:wne="http://schemas.microsoft.com/office/word/2006/wordml" xmlns:wps="http://schemas.microsoft.com/office/word/2010/wordprocessingShape" mc:Ignorable="w14 wp14">
+  <w:abstractNum w:abstractNumId="0">
     <w:nsid w:val="000978EF"/>
     <w:multiLevelType w:val="hybridMultilevel"/>
     <w:tmpl w:val="850ED152"/>
@@ -16110,7 +16154,7 @@
       </w:pPr>
     </w:lvl>
   </w:abstractNum>
-  <w:abstractNum w:abstractNumId="1" w15:restartNumberingAfterBreak="0">
+  <w:abstractNum w:abstractNumId="1">
     <w:nsid w:val="0A2E2521"/>
     <w:multiLevelType w:val="hybridMultilevel"/>
     <w:tmpl w:val="232212FA"/>
@@ -16122,7 +16166,7 @@
         <w:ind w:left="1996" w:hanging="360"/>
       </w:pPr>
       <w:rPr>
-        <w:rFonts w:ascii="Cambria" w:eastAsia="ＭＳ 明朝" w:hAnsi="Cambria" w:cs="Cordia New" w:hint="default"/>
+        <w:rFonts w:ascii="Cambria" w:eastAsia="MS Mincho" w:hAnsi="Cambria" w:cs="Cordia New" w:hint="default"/>
       </w:rPr>
     </w:lvl>
     <w:lvl w:ilvl="1" w:tplc="04090003" w:tentative="1">
@@ -16222,7 +16266,7 @@
       </w:rPr>
     </w:lvl>
   </w:abstractNum>
-  <w:abstractNum w:abstractNumId="2" w15:restartNumberingAfterBreak="0">
+  <w:abstractNum w:abstractNumId="2">
     <w:nsid w:val="0C425FA9"/>
     <w:multiLevelType w:val="multilevel"/>
     <w:tmpl w:val="B0040C7A"/>
@@ -16340,7 +16384,7 @@
       </w:rPr>
     </w:lvl>
   </w:abstractNum>
-  <w:abstractNum w:abstractNumId="3" w15:restartNumberingAfterBreak="0">
+  <w:abstractNum w:abstractNumId="3">
     <w:nsid w:val="1A486567"/>
     <w:multiLevelType w:val="hybridMultilevel"/>
     <w:tmpl w:val="D3BEB6A4"/>
@@ -16352,7 +16396,7 @@
         <w:ind w:left="720" w:hanging="360"/>
       </w:pPr>
       <w:rPr>
-        <w:rFonts w:ascii="Cambria" w:eastAsia="ＭＳ 明朝" w:hAnsi="Cambria" w:cs="Cordia New" w:hint="default"/>
+        <w:rFonts w:ascii="Cambria" w:eastAsia="MS Mincho" w:hAnsi="Cambria" w:cs="Cordia New" w:hint="default"/>
       </w:rPr>
     </w:lvl>
     <w:lvl w:ilvl="1" w:tplc="04090003" w:tentative="1">
@@ -16452,7 +16496,7 @@
       </w:rPr>
     </w:lvl>
   </w:abstractNum>
-  <w:abstractNum w:abstractNumId="4" w15:restartNumberingAfterBreak="0">
+  <w:abstractNum w:abstractNumId="4">
     <w:nsid w:val="29834357"/>
     <w:multiLevelType w:val="multilevel"/>
     <w:tmpl w:val="48E83E70"/>
@@ -16601,7 +16645,7 @@
       </w:rPr>
     </w:lvl>
   </w:abstractNum>
-  <w:abstractNum w:abstractNumId="5" w15:restartNumberingAfterBreak="0">
+  <w:abstractNum w:abstractNumId="5">
     <w:nsid w:val="36423053"/>
     <w:multiLevelType w:val="hybridMultilevel"/>
     <w:tmpl w:val="5A04D46A"/>
@@ -16714,7 +16758,7 @@
       </w:rPr>
     </w:lvl>
   </w:abstractNum>
-  <w:abstractNum w:abstractNumId="6" w15:restartNumberingAfterBreak="0">
+  <w:abstractNum w:abstractNumId="6">
     <w:nsid w:val="3BDC14B3"/>
     <w:multiLevelType w:val="multilevel"/>
     <w:tmpl w:val="8D708578"/>
@@ -16863,7 +16907,7 @@
       </w:rPr>
     </w:lvl>
   </w:abstractNum>
-  <w:abstractNum w:abstractNumId="7" w15:restartNumberingAfterBreak="0">
+  <w:abstractNum w:abstractNumId="7">
     <w:nsid w:val="3DAC207B"/>
     <w:multiLevelType w:val="hybridMultilevel"/>
     <w:tmpl w:val="941C970E"/>
@@ -16976,7 +17020,7 @@
       </w:rPr>
     </w:lvl>
   </w:abstractNum>
-  <w:abstractNum w:abstractNumId="8" w15:restartNumberingAfterBreak="0">
+  <w:abstractNum w:abstractNumId="8">
     <w:nsid w:val="41EB0ACB"/>
     <w:multiLevelType w:val="hybridMultilevel"/>
     <w:tmpl w:val="0590D708"/>
@@ -17062,7 +17106,7 @@
       </w:pPr>
     </w:lvl>
   </w:abstractNum>
-  <w:abstractNum w:abstractNumId="9" w15:restartNumberingAfterBreak="0">
+  <w:abstractNum w:abstractNumId="9">
     <w:nsid w:val="56B10E39"/>
     <w:multiLevelType w:val="hybridMultilevel"/>
     <w:tmpl w:val="42D8DD58"/>
@@ -17175,7 +17219,7 @@
       </w:rPr>
     </w:lvl>
   </w:abstractNum>
-  <w:abstractNum w:abstractNumId="10" w15:restartNumberingAfterBreak="0">
+  <w:abstractNum w:abstractNumId="10">
     <w:nsid w:val="57E23B64"/>
     <w:multiLevelType w:val="hybridMultilevel"/>
     <w:tmpl w:val="57B88E6A"/>
@@ -17288,7 +17332,7 @@
       </w:rPr>
     </w:lvl>
   </w:abstractNum>
-  <w:abstractNum w:abstractNumId="11" w15:restartNumberingAfterBreak="0">
+  <w:abstractNum w:abstractNumId="11">
     <w:nsid w:val="59D215F4"/>
     <w:multiLevelType w:val="multilevel"/>
     <w:tmpl w:val="F0BA9D48"/>
@@ -17429,7 +17473,7 @@
       </w:rPr>
     </w:lvl>
   </w:abstractNum>
-  <w:abstractNum w:abstractNumId="12" w15:restartNumberingAfterBreak="0">
+  <w:abstractNum w:abstractNumId="12">
     <w:nsid w:val="5FED4B5E"/>
     <w:multiLevelType w:val="multilevel"/>
     <w:tmpl w:val="4EA0EA62"/>
@@ -17578,7 +17622,7 @@
       </w:rPr>
     </w:lvl>
   </w:abstractNum>
-  <w:abstractNum w:abstractNumId="13" w15:restartNumberingAfterBreak="0">
+  <w:abstractNum w:abstractNumId="13">
     <w:nsid w:val="6AD008E5"/>
     <w:multiLevelType w:val="multilevel"/>
     <w:tmpl w:val="C7965676"/>
@@ -17727,7 +17771,7 @@
       </w:rPr>
     </w:lvl>
   </w:abstractNum>
-  <w:abstractNum w:abstractNumId="14" w15:restartNumberingAfterBreak="0">
+  <w:abstractNum w:abstractNumId="14">
     <w:nsid w:val="72F43E43"/>
     <w:multiLevelType w:val="hybridMultilevel"/>
     <w:tmpl w:val="A56461EC"/>
@@ -17816,7 +17860,7 @@
       </w:pPr>
     </w:lvl>
   </w:abstractNum>
-  <w:abstractNum w:abstractNumId="15" w15:restartNumberingAfterBreak="0">
+  <w:abstractNum w:abstractNumId="15">
     <w:nsid w:val="74D317B0"/>
     <w:multiLevelType w:val="multilevel"/>
     <w:tmpl w:val="957E7654"/>
@@ -17957,7 +18001,7 @@
       </w:rPr>
     </w:lvl>
   </w:abstractNum>
-  <w:abstractNum w:abstractNumId="16" w15:restartNumberingAfterBreak="0">
+  <w:abstractNum w:abstractNumId="16">
     <w:nsid w:val="74E661FA"/>
     <w:multiLevelType w:val="hybridMultilevel"/>
     <w:tmpl w:val="79CCE6BA"/>
@@ -18047,7 +18091,7 @@
       </w:pPr>
     </w:lvl>
   </w:abstractNum>
-  <w:abstractNum w:abstractNumId="17" w15:restartNumberingAfterBreak="0">
+  <w:abstractNum w:abstractNumId="17">
     <w:nsid w:val="7B524D0C"/>
     <w:multiLevelType w:val="multilevel"/>
     <w:tmpl w:val="0576BEFC"/>
@@ -18272,7 +18316,7 @@
 </file>
 
 <file path=word/styles.xml><?xml version="1.0" encoding="utf-8"?>
-<w:styles xmlns:mc="http://schemas.openxmlformats.org/markup-compatibility/2006" xmlns:r="http://schemas.openxmlformats.org/officeDocument/2006/relationships" xmlns:w="http://schemas.openxmlformats.org/wordprocessingml/2006/main" xmlns:w14="http://schemas.microsoft.com/office/word/2010/wordml" xmlns:w15="http://schemas.microsoft.com/office/word/2012/wordml" xmlns:w16se="http://schemas.microsoft.com/office/word/2015/wordml/symex" mc:Ignorable="w14 w15 w16se">
+<w:styles xmlns:mc="http://schemas.openxmlformats.org/markup-compatibility/2006" xmlns:r="http://schemas.openxmlformats.org/officeDocument/2006/relationships" xmlns:w="http://schemas.openxmlformats.org/wordprocessingml/2006/main" xmlns:w14="http://schemas.microsoft.com/office/word/2010/wordml" mc:Ignorable="w14">
   <w:docDefaults>
     <w:rPrDefault>
       <w:rPr>
@@ -18284,378 +18328,144 @@
     </w:rPrDefault>
     <w:pPrDefault/>
   </w:docDefaults>
-  <w:latentStyles w:defLockedState="0" w:defUIPriority="99" w:defSemiHidden="0" w:defUnhideWhenUsed="0" w:defQFormat="0" w:count="371">
-    <w:lsdException w:name="Normal" w:uiPriority="0" w:qFormat="1"/>
-    <w:lsdException w:name="heading 1" w:uiPriority="9" w:qFormat="1"/>
-    <w:lsdException w:name="heading 2" w:semiHidden="1" w:uiPriority="9" w:unhideWhenUsed="1" w:qFormat="1"/>
-    <w:lsdException w:name="heading 3" w:semiHidden="1" w:uiPriority="9" w:unhideWhenUsed="1" w:qFormat="1"/>
-    <w:lsdException w:name="heading 4" w:semiHidden="1" w:uiPriority="9" w:unhideWhenUsed="1" w:qFormat="1"/>
-    <w:lsdException w:name="heading 5" w:semiHidden="1" w:uiPriority="9" w:unhideWhenUsed="1" w:qFormat="1"/>
-    <w:lsdException w:name="heading 6" w:semiHidden="1" w:uiPriority="9" w:unhideWhenUsed="1" w:qFormat="1"/>
-    <w:lsdException w:name="heading 7" w:semiHidden="1" w:uiPriority="9" w:unhideWhenUsed="1" w:qFormat="1"/>
-    <w:lsdException w:name="heading 8" w:semiHidden="1" w:uiPriority="9" w:unhideWhenUsed="1" w:qFormat="1"/>
-    <w:lsdException w:name="heading 9" w:semiHidden="1" w:uiPriority="9" w:unhideWhenUsed="1" w:qFormat="1"/>
-    <w:lsdException w:name="index 1" w:semiHidden="1" w:unhideWhenUsed="1"/>
-    <w:lsdException w:name="index 2" w:semiHidden="1" w:unhideWhenUsed="1"/>
-    <w:lsdException w:name="index 3" w:semiHidden="1" w:unhideWhenUsed="1"/>
-    <w:lsdException w:name="index 4" w:semiHidden="1" w:unhideWhenUsed="1"/>
-    <w:lsdException w:name="index 5" w:semiHidden="1" w:unhideWhenUsed="1"/>
-    <w:lsdException w:name="index 6" w:semiHidden="1" w:unhideWhenUsed="1"/>
-    <w:lsdException w:name="index 7" w:semiHidden="1" w:unhideWhenUsed="1"/>
-    <w:lsdException w:name="index 8" w:semiHidden="1" w:unhideWhenUsed="1"/>
-    <w:lsdException w:name="index 9" w:semiHidden="1" w:unhideWhenUsed="1"/>
-    <w:lsdException w:name="toc 1" w:semiHidden="1" w:uiPriority="39" w:unhideWhenUsed="1"/>
-    <w:lsdException w:name="toc 2" w:semiHidden="1" w:uiPriority="39" w:unhideWhenUsed="1"/>
-    <w:lsdException w:name="toc 3" w:semiHidden="1" w:uiPriority="39" w:unhideWhenUsed="1"/>
-    <w:lsdException w:name="toc 4" w:semiHidden="1" w:uiPriority="39" w:unhideWhenUsed="1"/>
-    <w:lsdException w:name="toc 5" w:semiHidden="1" w:uiPriority="39" w:unhideWhenUsed="1"/>
-    <w:lsdException w:name="toc 6" w:semiHidden="1" w:uiPriority="39" w:unhideWhenUsed="1"/>
-    <w:lsdException w:name="toc 7" w:semiHidden="1" w:uiPriority="39" w:unhideWhenUsed="1"/>
-    <w:lsdException w:name="toc 8" w:semiHidden="1" w:uiPriority="39" w:unhideWhenUsed="1"/>
-    <w:lsdException w:name="toc 9" w:semiHidden="1" w:uiPriority="39" w:unhideWhenUsed="1"/>
-    <w:lsdException w:name="Normal Indent" w:semiHidden="1" w:unhideWhenUsed="1"/>
-    <w:lsdException w:name="footnote text" w:semiHidden="1" w:unhideWhenUsed="1"/>
-    <w:lsdException w:name="annotation text" w:semiHidden="1" w:unhideWhenUsed="1"/>
-    <w:lsdException w:name="header" w:semiHidden="1" w:unhideWhenUsed="1"/>
-    <w:lsdException w:name="footer" w:semiHidden="1" w:unhideWhenUsed="1"/>
-    <w:lsdException w:name="index heading" w:semiHidden="1" w:unhideWhenUsed="1"/>
-    <w:lsdException w:name="caption" w:semiHidden="1" w:uiPriority="35" w:unhideWhenUsed="1" w:qFormat="1"/>
-    <w:lsdException w:name="table of figures" w:semiHidden="1" w:unhideWhenUsed="1"/>
-    <w:lsdException w:name="envelope address" w:semiHidden="1" w:unhideWhenUsed="1"/>
-    <w:lsdException w:name="envelope return" w:semiHidden="1" w:unhideWhenUsed="1"/>
-    <w:lsdException w:name="footnote reference" w:semiHidden="1" w:unhideWhenUsed="1"/>
-    <w:lsdException w:name="annotation reference" w:semiHidden="1" w:unhideWhenUsed="1"/>
-    <w:lsdException w:name="line number" w:semiHidden="1" w:unhideWhenUsed="1"/>
-    <w:lsdException w:name="page number" w:semiHidden="1" w:unhideWhenUsed="1"/>
-    <w:lsdException w:name="endnote reference" w:semiHidden="1" w:unhideWhenUsed="1"/>
-    <w:lsdException w:name="endnote text" w:semiHidden="1" w:unhideWhenUsed="1"/>
-    <w:lsdException w:name="table of authorities" w:semiHidden="1" w:unhideWhenUsed="1"/>
-    <w:lsdException w:name="macro" w:semiHidden="1" w:unhideWhenUsed="1"/>
-    <w:lsdException w:name="toa heading" w:semiHidden="1" w:unhideWhenUsed="1"/>
-    <w:lsdException w:name="List" w:semiHidden="1" w:unhideWhenUsed="1"/>
-    <w:lsdException w:name="List Bullet" w:semiHidden="1" w:unhideWhenUsed="1"/>
-    <w:lsdException w:name="List Number" w:semiHidden="1" w:unhideWhenUsed="1"/>
-    <w:lsdException w:name="List 2" w:semiHidden="1" w:unhideWhenUsed="1"/>
-    <w:lsdException w:name="List 3" w:semiHidden="1" w:unhideWhenUsed="1"/>
-    <w:lsdException w:name="List 4" w:semiHidden="1" w:unhideWhenUsed="1"/>
-    <w:lsdException w:name="List 5" w:semiHidden="1" w:unhideWhenUsed="1"/>
-    <w:lsdException w:name="List Bullet 2" w:semiHidden="1" w:unhideWhenUsed="1"/>
-    <w:lsdException w:name="List Bullet 3" w:semiHidden="1" w:unhideWhenUsed="1"/>
-    <w:lsdException w:name="List Bullet 4" w:semiHidden="1" w:unhideWhenUsed="1"/>
-    <w:lsdException w:name="List Bullet 5" w:semiHidden="1" w:unhideWhenUsed="1"/>
-    <w:lsdException w:name="List Number 2" w:semiHidden="1" w:unhideWhenUsed="1"/>
-    <w:lsdException w:name="List Number 3" w:semiHidden="1" w:unhideWhenUsed="1"/>
-    <w:lsdException w:name="List Number 4" w:semiHidden="1" w:unhideWhenUsed="1"/>
-    <w:lsdException w:name="List Number 5" w:semiHidden="1" w:unhideWhenUsed="1"/>
-    <w:lsdException w:name="Title" w:uiPriority="10" w:qFormat="1"/>
-    <w:lsdException w:name="Closing" w:semiHidden="1" w:unhideWhenUsed="1"/>
-    <w:lsdException w:name="Signature" w:semiHidden="1" w:unhideWhenUsed="1"/>
-    <w:lsdException w:name="Default Paragraph Font" w:semiHidden="1" w:uiPriority="1" w:unhideWhenUsed="1"/>
-    <w:lsdException w:name="Body Text" w:semiHidden="1" w:unhideWhenUsed="1"/>
-    <w:lsdException w:name="Body Text Indent" w:semiHidden="1" w:unhideWhenUsed="1"/>
-    <w:lsdException w:name="List Continue" w:semiHidden="1" w:unhideWhenUsed="1"/>
-    <w:lsdException w:name="List Continue 2" w:semiHidden="1" w:unhideWhenUsed="1"/>
-    <w:lsdException w:name="List Continue 3" w:semiHidden="1" w:unhideWhenUsed="1"/>
-    <w:lsdException w:name="List Continue 4" w:semiHidden="1" w:unhideWhenUsed="1"/>
-    <w:lsdException w:name="List Continue 5" w:semiHidden="1" w:unhideWhenUsed="1"/>
-    <w:lsdException w:name="Message Header" w:semiHidden="1" w:unhideWhenUsed="1"/>
-    <w:lsdException w:name="Subtitle" w:uiPriority="11" w:qFormat="1"/>
-    <w:lsdException w:name="Salutation" w:semiHidden="1" w:unhideWhenUsed="1"/>
-    <w:lsdException w:name="Date" w:semiHidden="1" w:unhideWhenUsed="1"/>
-    <w:lsdException w:name="Body Text First Indent" w:semiHidden="1" w:unhideWhenUsed="1"/>
-    <w:lsdException w:name="Body Text First Indent 2" w:semiHidden="1" w:unhideWhenUsed="1"/>
-    <w:lsdException w:name="Note Heading" w:semiHidden="1" w:unhideWhenUsed="1"/>
-    <w:lsdException w:name="Body Text 2" w:semiHidden="1" w:unhideWhenUsed="1"/>
-    <w:lsdException w:name="Body Text 3" w:semiHidden="1" w:unhideWhenUsed="1"/>
-    <w:lsdException w:name="Body Text Indent 2" w:semiHidden="1" w:unhideWhenUsed="1"/>
-    <w:lsdException w:name="Body Text Indent 3" w:semiHidden="1" w:unhideWhenUsed="1"/>
-    <w:lsdException w:name="Block Text" w:semiHidden="1" w:unhideWhenUsed="1"/>
-    <w:lsdException w:name="Hyperlink" w:semiHidden="1" w:unhideWhenUsed="1"/>
-    <w:lsdException w:name="FollowedHyperlink" w:semiHidden="1" w:unhideWhenUsed="1"/>
-    <w:lsdException w:name="Strong" w:uiPriority="22" w:qFormat="1"/>
-    <w:lsdException w:name="Emphasis" w:uiPriority="20" w:qFormat="1"/>
-    <w:lsdException w:name="Document Map" w:semiHidden="1" w:unhideWhenUsed="1"/>
-    <w:lsdException w:name="Plain Text" w:semiHidden="1" w:unhideWhenUsed="1"/>
-    <w:lsdException w:name="E-mail Signature" w:semiHidden="1" w:unhideWhenUsed="1"/>
-    <w:lsdException w:name="HTML Top of Form" w:semiHidden="1" w:unhideWhenUsed="1"/>
-    <w:lsdException w:name="HTML Bottom of Form" w:semiHidden="1" w:unhideWhenUsed="1"/>
-    <w:lsdException w:name="Normal (Web)" w:semiHidden="1" w:unhideWhenUsed="1"/>
-    <w:lsdException w:name="HTML Acronym" w:semiHidden="1" w:unhideWhenUsed="1"/>
-    <w:lsdException w:name="HTML Address" w:semiHidden="1" w:unhideWhenUsed="1"/>
-    <w:lsdException w:name="HTML Cite" w:semiHidden="1" w:unhideWhenUsed="1"/>
-    <w:lsdException w:name="HTML Code" w:semiHidden="1" w:unhideWhenUsed="1"/>
-    <w:lsdException w:name="HTML Definition" w:semiHidden="1" w:unhideWhenUsed="1"/>
-    <w:lsdException w:name="HTML Keyboard" w:semiHidden="1" w:unhideWhenUsed="1"/>
-    <w:lsdException w:name="HTML Preformatted" w:semiHidden="1" w:unhideWhenUsed="1"/>
-    <w:lsdException w:name="HTML Sample" w:semiHidden="1" w:unhideWhenUsed="1"/>
-    <w:lsdException w:name="HTML Typewriter" w:semiHidden="1" w:unhideWhenUsed="1"/>
-    <w:lsdException w:name="HTML Variable" w:semiHidden="1" w:unhideWhenUsed="1"/>
-    <w:lsdException w:name="Normal Table" w:semiHidden="1" w:unhideWhenUsed="1"/>
-    <w:lsdException w:name="annotation subject" w:semiHidden="1" w:unhideWhenUsed="1"/>
-    <w:lsdException w:name="No List" w:semiHidden="1" w:unhideWhenUsed="1"/>
-    <w:lsdException w:name="Outline List 1" w:semiHidden="1" w:unhideWhenUsed="1"/>
-    <w:lsdException w:name="Outline List 2" w:semiHidden="1" w:unhideWhenUsed="1"/>
-    <w:lsdException w:name="Outline List 3" w:semiHidden="1" w:unhideWhenUsed="1"/>
-    <w:lsdException w:name="Table Simple 1" w:semiHidden="1" w:unhideWhenUsed="1"/>
-    <w:lsdException w:name="Table Simple 2" w:semiHidden="1" w:unhideWhenUsed="1"/>
-    <w:lsdException w:name="Table Simple 3" w:semiHidden="1" w:unhideWhenUsed="1"/>
-    <w:lsdException w:name="Table Classic 1" w:semiHidden="1" w:unhideWhenUsed="1"/>
-    <w:lsdException w:name="Table Classic 2" w:semiHidden="1" w:unhideWhenUsed="1"/>
-    <w:lsdException w:name="Table Classic 3" w:semiHidden="1" w:unhideWhenUsed="1"/>
-    <w:lsdException w:name="Table Classic 4" w:semiHidden="1" w:unhideWhenUsed="1"/>
-    <w:lsdException w:name="Table Colorful 1" w:semiHidden="1" w:unhideWhenUsed="1"/>
-    <w:lsdException w:name="Table Colorful 2" w:semiHidden="1" w:unhideWhenUsed="1"/>
-    <w:lsdException w:name="Table Colorful 3" w:semiHidden="1" w:unhideWhenUsed="1"/>
-    <w:lsdException w:name="Table Columns 1" w:semiHidden="1" w:unhideWhenUsed="1"/>
-    <w:lsdException w:name="Table Columns 2" w:semiHidden="1" w:unhideWhenUsed="1"/>
-    <w:lsdException w:name="Table Columns 3" w:semiHidden="1" w:unhideWhenUsed="1"/>
-    <w:lsdException w:name="Table Columns 4" w:semiHidden="1" w:unhideWhenUsed="1"/>
-    <w:lsdException w:name="Table Columns 5" w:semiHidden="1" w:unhideWhenUsed="1"/>
-    <w:lsdException w:name="Table Grid 1" w:semiHidden="1" w:unhideWhenUsed="1"/>
-    <w:lsdException w:name="Table Grid 2" w:semiHidden="1" w:unhideWhenUsed="1"/>
-    <w:lsdException w:name="Table Grid 3" w:semiHidden="1" w:unhideWhenUsed="1"/>
-    <w:lsdException w:name="Table Grid 4" w:semiHidden="1" w:unhideWhenUsed="1"/>
-    <w:lsdException w:name="Table Grid 5" w:semiHidden="1" w:unhideWhenUsed="1"/>
-    <w:lsdException w:name="Table Grid 6" w:semiHidden="1" w:unhideWhenUsed="1"/>
-    <w:lsdException w:name="Table Grid 7" w:semiHidden="1" w:unhideWhenUsed="1"/>
-    <w:lsdException w:name="Table Grid 8" w:semiHidden="1" w:unhideWhenUsed="1"/>
-    <w:lsdException w:name="Table List 1" w:semiHidden="1" w:unhideWhenUsed="1"/>
-    <w:lsdException w:name="Table List 2" w:semiHidden="1" w:unhideWhenUsed="1"/>
-    <w:lsdException w:name="Table List 3" w:semiHidden="1" w:unhideWhenUsed="1"/>
-    <w:lsdException w:name="Table List 4" w:semiHidden="1" w:unhideWhenUsed="1"/>
-    <w:lsdException w:name="Table List 5" w:semiHidden="1" w:unhideWhenUsed="1"/>
-    <w:lsdException w:name="Table List 6" w:semiHidden="1" w:unhideWhenUsed="1"/>
-    <w:lsdException w:name="Table List 7" w:semiHidden="1" w:unhideWhenUsed="1"/>
-    <w:lsdException w:name="Table List 8" w:semiHidden="1" w:unhideWhenUsed="1"/>
-    <w:lsdException w:name="Table 3D effects 1" w:semiHidden="1" w:unhideWhenUsed="1"/>
-    <w:lsdException w:name="Table 3D effects 2" w:semiHidden="1" w:unhideWhenUsed="1"/>
-    <w:lsdException w:name="Table 3D effects 3" w:semiHidden="1" w:unhideWhenUsed="1"/>
-    <w:lsdException w:name="Table Contemporary" w:semiHidden="1" w:unhideWhenUsed="1"/>
-    <w:lsdException w:name="Table Elegant" w:semiHidden="1" w:unhideWhenUsed="1"/>
-    <w:lsdException w:name="Table Professional" w:semiHidden="1" w:unhideWhenUsed="1"/>
-    <w:lsdException w:name="Table Subtle 1" w:semiHidden="1" w:unhideWhenUsed="1"/>
-    <w:lsdException w:name="Table Subtle 2" w:semiHidden="1" w:unhideWhenUsed="1"/>
-    <w:lsdException w:name="Table Web 1" w:semiHidden="1" w:unhideWhenUsed="1"/>
-    <w:lsdException w:name="Table Web 2" w:semiHidden="1" w:unhideWhenUsed="1"/>
-    <w:lsdException w:name="Table Web 3" w:semiHidden="1" w:unhideWhenUsed="1"/>
-    <w:lsdException w:name="Balloon Text" w:semiHidden="1" w:unhideWhenUsed="1"/>
-    <w:lsdException w:name="Table Grid" w:uiPriority="39"/>
-    <w:lsdException w:name="Table Theme" w:semiHidden="1" w:unhideWhenUsed="1"/>
-    <w:lsdException w:name="Placeholder Text" w:semiHidden="1"/>
-    <w:lsdException w:name="No Spacing" w:uiPriority="1" w:qFormat="1"/>
-    <w:lsdException w:name="Light Shading" w:uiPriority="60"/>
-    <w:lsdException w:name="Light List" w:uiPriority="61"/>
-    <w:lsdException w:name="Light Grid" w:uiPriority="62"/>
-    <w:lsdException w:name="Medium Shading 1" w:uiPriority="63"/>
-    <w:lsdException w:name="Medium Shading 2" w:uiPriority="64"/>
-    <w:lsdException w:name="Medium List 1" w:uiPriority="65"/>
-    <w:lsdException w:name="Medium List 2" w:uiPriority="66"/>
-    <w:lsdException w:name="Medium Grid 1" w:uiPriority="67"/>
-    <w:lsdException w:name="Medium Grid 2" w:uiPriority="68"/>
-    <w:lsdException w:name="Medium Grid 3" w:uiPriority="69"/>
-    <w:lsdException w:name="Dark List" w:uiPriority="70"/>
-    <w:lsdException w:name="Colorful Shading" w:uiPriority="71"/>
-    <w:lsdException w:name="Colorful List" w:uiPriority="72"/>
-    <w:lsdException w:name="Colorful Grid" w:uiPriority="73"/>
-    <w:lsdException w:name="Light Shading Accent 1" w:uiPriority="60"/>
-    <w:lsdException w:name="Light List Accent 1" w:uiPriority="61"/>
-    <w:lsdException w:name="Light Grid Accent 1" w:uiPriority="62"/>
-    <w:lsdException w:name="Medium Shading 1 Accent 1" w:uiPriority="63"/>
-    <w:lsdException w:name="Medium Shading 2 Accent 1" w:uiPriority="64"/>
-    <w:lsdException w:name="Medium List 1 Accent 1" w:uiPriority="65"/>
-    <w:lsdException w:name="Revision" w:semiHidden="1"/>
-    <w:lsdException w:name="List Paragraph" w:uiPriority="34" w:qFormat="1"/>
-    <w:lsdException w:name="Quote" w:uiPriority="29" w:qFormat="1"/>
-    <w:lsdException w:name="Intense Quote" w:uiPriority="30" w:qFormat="1"/>
-    <w:lsdException w:name="Medium List 2 Accent 1" w:uiPriority="66"/>
-    <w:lsdException w:name="Medium Grid 1 Accent 1" w:uiPriority="67"/>
-    <w:lsdException w:name="Medium Grid 2 Accent 1" w:uiPriority="68"/>
-    <w:lsdException w:name="Medium Grid 3 Accent 1" w:uiPriority="69"/>
-    <w:lsdException w:name="Dark List Accent 1" w:uiPriority="70"/>
-    <w:lsdException w:name="Colorful Shading Accent 1" w:uiPriority="71"/>
-    <w:lsdException w:name="Colorful List Accent 1" w:uiPriority="72"/>
-    <w:lsdException w:name="Colorful Grid Accent 1" w:uiPriority="73"/>
-    <w:lsdException w:name="Light Shading Accent 2" w:uiPriority="60"/>
-    <w:lsdException w:name="Light List Accent 2" w:uiPriority="61"/>
-    <w:lsdException w:name="Light Grid Accent 2" w:uiPriority="62"/>
-    <w:lsdException w:name="Medium Shading 1 Accent 2" w:uiPriority="63"/>
-    <w:lsdException w:name="Medium Shading 2 Accent 2" w:uiPriority="64"/>
-    <w:lsdException w:name="Medium List 1 Accent 2" w:uiPriority="65"/>
-    <w:lsdException w:name="Medium List 2 Accent 2" w:uiPriority="66"/>
-    <w:lsdException w:name="Medium Grid 1 Accent 2" w:uiPriority="67"/>
-    <w:lsdException w:name="Medium Grid 2 Accent 2" w:uiPriority="68"/>
-    <w:lsdException w:name="Medium Grid 3 Accent 2" w:uiPriority="69"/>
-    <w:lsdException w:name="Dark List Accent 2" w:uiPriority="70"/>
-    <w:lsdException w:name="Colorful Shading Accent 2" w:uiPriority="71"/>
-    <w:lsdException w:name="Colorful List Accent 2" w:uiPriority="72"/>
-    <w:lsdException w:name="Colorful Grid Accent 2" w:uiPriority="73"/>
-    <w:lsdException w:name="Light Shading Accent 3" w:uiPriority="60"/>
-    <w:lsdException w:name="Light List Accent 3" w:uiPriority="61"/>
-    <w:lsdException w:name="Light Grid Accent 3" w:uiPriority="62"/>
-    <w:lsdException w:name="Medium Shading 1 Accent 3" w:uiPriority="63"/>
-    <w:lsdException w:name="Medium Shading 2 Accent 3" w:uiPriority="64"/>
-    <w:lsdException w:name="Medium List 1 Accent 3" w:uiPriority="65"/>
-    <w:lsdException w:name="Medium List 2 Accent 3" w:uiPriority="66"/>
-    <w:lsdException w:name="Medium Grid 1 Accent 3" w:uiPriority="67"/>
-    <w:lsdException w:name="Medium Grid 2 Accent 3" w:uiPriority="68"/>
-    <w:lsdException w:name="Medium Grid 3 Accent 3" w:uiPriority="69"/>
-    <w:lsdException w:name="Dark List Accent 3" w:uiPriority="70"/>
-    <w:lsdException w:name="Colorful Shading Accent 3" w:uiPriority="71"/>
-    <w:lsdException w:name="Colorful List Accent 3" w:uiPriority="72"/>
-    <w:lsdException w:name="Colorful Grid Accent 3" w:uiPriority="73"/>
-    <w:lsdException w:name="Light Shading Accent 4" w:uiPriority="60"/>
-    <w:lsdException w:name="Light List Accent 4" w:uiPriority="61"/>
-    <w:lsdException w:name="Light Grid Accent 4" w:uiPriority="62"/>
-    <w:lsdException w:name="Medium Shading 1 Accent 4" w:uiPriority="63"/>
-    <w:lsdException w:name="Medium Shading 2 Accent 4" w:uiPriority="64"/>
-    <w:lsdException w:name="Medium List 1 Accent 4" w:uiPriority="65"/>
-    <w:lsdException w:name="Medium List 2 Accent 4" w:uiPriority="66"/>
-    <w:lsdException w:name="Medium Grid 1 Accent 4" w:uiPriority="67"/>
-    <w:lsdException w:name="Medium Grid 2 Accent 4" w:uiPriority="68"/>
-    <w:lsdException w:name="Medium Grid 3 Accent 4" w:uiPriority="69"/>
-    <w:lsdException w:name="Dark List Accent 4" w:uiPriority="70"/>
-    <w:lsdException w:name="Colorful Shading Accent 4" w:uiPriority="71"/>
-    <w:lsdException w:name="Colorful List Accent 4" w:uiPriority="72"/>
-    <w:lsdException w:name="Colorful Grid Accent 4" w:uiPriority="73"/>
-    <w:lsdException w:name="Light Shading Accent 5" w:uiPriority="60"/>
-    <w:lsdException w:name="Light List Accent 5" w:uiPriority="61"/>
-    <w:lsdException w:name="Light Grid Accent 5" w:uiPriority="62"/>
-    <w:lsdException w:name="Medium Shading 1 Accent 5" w:uiPriority="63"/>
-    <w:lsdException w:name="Medium Shading 2 Accent 5" w:uiPriority="64"/>
-    <w:lsdException w:name="Medium List 1 Accent 5" w:uiPriority="65"/>
-    <w:lsdException w:name="Medium List 2 Accent 5" w:uiPriority="66"/>
-    <w:lsdException w:name="Medium Grid 1 Accent 5" w:uiPriority="67"/>
-    <w:lsdException w:name="Medium Grid 2 Accent 5" w:uiPriority="68"/>
-    <w:lsdException w:name="Medium Grid 3 Accent 5" w:uiPriority="69"/>
-    <w:lsdException w:name="Dark List Accent 5" w:uiPriority="70"/>
-    <w:lsdException w:name="Colorful Shading Accent 5" w:uiPriority="71"/>
-    <w:lsdException w:name="Colorful List Accent 5" w:uiPriority="72"/>
-    <w:lsdException w:name="Colorful Grid Accent 5" w:uiPriority="73"/>
-    <w:lsdException w:name="Light Shading Accent 6" w:uiPriority="60"/>
-    <w:lsdException w:name="Light List Accent 6" w:uiPriority="61"/>
-    <w:lsdException w:name="Light Grid Accent 6" w:uiPriority="62"/>
-    <w:lsdException w:name="Medium Shading 1 Accent 6" w:uiPriority="63"/>
-    <w:lsdException w:name="Medium Shading 2 Accent 6" w:uiPriority="64"/>
-    <w:lsdException w:name="Medium List 1 Accent 6" w:uiPriority="65"/>
-    <w:lsdException w:name="Medium List 2 Accent 6" w:uiPriority="66"/>
-    <w:lsdException w:name="Medium Grid 1 Accent 6" w:uiPriority="67"/>
-    <w:lsdException w:name="Medium Grid 2 Accent 6" w:uiPriority="68"/>
-    <w:lsdException w:name="Medium Grid 3 Accent 6" w:uiPriority="69"/>
-    <w:lsdException w:name="Dark List Accent 6" w:uiPriority="70"/>
-    <w:lsdException w:name="Colorful Shading Accent 6" w:uiPriority="71"/>
-    <w:lsdException w:name="Colorful List Accent 6" w:uiPriority="72"/>
-    <w:lsdException w:name="Colorful Grid Accent 6" w:uiPriority="73"/>
-    <w:lsdException w:name="Subtle Emphasis" w:uiPriority="19" w:qFormat="1"/>
-    <w:lsdException w:name="Intense Emphasis" w:uiPriority="21" w:qFormat="1"/>
-    <w:lsdException w:name="Subtle Reference" w:uiPriority="31" w:qFormat="1"/>
-    <w:lsdException w:name="Intense Reference" w:uiPriority="32" w:qFormat="1"/>
-    <w:lsdException w:name="Book Title" w:uiPriority="33" w:qFormat="1"/>
-    <w:lsdException w:name="Bibliography" w:semiHidden="1" w:uiPriority="37" w:unhideWhenUsed="1"/>
-    <w:lsdException w:name="TOC Heading" w:semiHidden="1" w:uiPriority="39" w:unhideWhenUsed="1" w:qFormat="1"/>
-    <w:lsdException w:name="Plain Table 1" w:uiPriority="41"/>
-    <w:lsdException w:name="Plain Table 2" w:uiPriority="42"/>
-    <w:lsdException w:name="Plain Table 3" w:uiPriority="43"/>
-    <w:lsdException w:name="Plain Table 4" w:uiPriority="44"/>
-    <w:lsdException w:name="Plain Table 5" w:uiPriority="45"/>
-    <w:lsdException w:name="Grid Table Light" w:uiPriority="40"/>
-    <w:lsdException w:name="Grid Table 1 Light" w:uiPriority="46"/>
-    <w:lsdException w:name="Grid Table 2" w:uiPriority="47"/>
-    <w:lsdException w:name="Grid Table 3" w:uiPriority="48"/>
-    <w:lsdException w:name="Grid Table 4" w:uiPriority="49"/>
-    <w:lsdException w:name="Grid Table 5 Dark" w:uiPriority="50"/>
-    <w:lsdException w:name="Grid Table 6 Colorful" w:uiPriority="51"/>
-    <w:lsdException w:name="Grid Table 7 Colorful" w:uiPriority="52"/>
-    <w:lsdException w:name="Grid Table 1 Light Accent 1" w:uiPriority="46"/>
-    <w:lsdException w:name="Grid Table 2 Accent 1" w:uiPriority="47"/>
-    <w:lsdException w:name="Grid Table 3 Accent 1" w:uiPriority="48"/>
-    <w:lsdException w:name="Grid Table 4 Accent 1" w:uiPriority="49"/>
-    <w:lsdException w:name="Grid Table 5 Dark Accent 1" w:uiPriority="50"/>
-    <w:lsdException w:name="Grid Table 6 Colorful Accent 1" w:uiPriority="51"/>
-    <w:lsdException w:name="Grid Table 7 Colorful Accent 1" w:uiPriority="52"/>
-    <w:lsdException w:name="Grid Table 1 Light Accent 2" w:uiPriority="46"/>
-    <w:lsdException w:name="Grid Table 2 Accent 2" w:uiPriority="47"/>
-    <w:lsdException w:name="Grid Table 3 Accent 2" w:uiPriority="48"/>
-    <w:lsdException w:name="Grid Table 4 Accent 2" w:uiPriority="49"/>
-    <w:lsdException w:name="Grid Table 5 Dark Accent 2" w:uiPriority="50"/>
-    <w:lsdException w:name="Grid Table 6 Colorful Accent 2" w:uiPriority="51"/>
-    <w:lsdException w:name="Grid Table 7 Colorful Accent 2" w:uiPriority="52"/>
-    <w:lsdException w:name="Grid Table 1 Light Accent 3" w:uiPriority="46"/>
-    <w:lsdException w:name="Grid Table 2 Accent 3" w:uiPriority="47"/>
-    <w:lsdException w:name="Grid Table 3 Accent 3" w:uiPriority="48"/>
-    <w:lsdException w:name="Grid Table 4 Accent 3" w:uiPriority="49"/>
-    <w:lsdException w:name="Grid Table 5 Dark Accent 3" w:uiPriority="50"/>
-    <w:lsdException w:name="Grid Table 6 Colorful Accent 3" w:uiPriority="51"/>
-    <w:lsdException w:name="Grid Table 7 Colorful Accent 3" w:uiPriority="52"/>
-    <w:lsdException w:name="Grid Table 1 Light Accent 4" w:uiPriority="46"/>
-    <w:lsdException w:name="Grid Table 2 Accent 4" w:uiPriority="47"/>
-    <w:lsdException w:name="Grid Table 3 Accent 4" w:uiPriority="48"/>
-    <w:lsdException w:name="Grid Table 4 Accent 4" w:uiPriority="49"/>
-    <w:lsdException w:name="Grid Table 5 Dark Accent 4" w:uiPriority="50"/>
-    <w:lsdException w:name="Grid Table 6 Colorful Accent 4" w:uiPriority="51"/>
-    <w:lsdException w:name="Grid Table 7 Colorful Accent 4" w:uiPriority="52"/>
-    <w:lsdException w:name="Grid Table 1 Light Accent 5" w:uiPriority="46"/>
-    <w:lsdException w:name="Grid Table 2 Accent 5" w:uiPriority="47"/>
-    <w:lsdException w:name="Grid Table 3 Accent 5" w:uiPriority="48"/>
-    <w:lsdException w:name="Grid Table 4 Accent 5" w:uiPriority="49"/>
-    <w:lsdException w:name="Grid Table 5 Dark Accent 5" w:uiPriority="50"/>
-    <w:lsdException w:name="Grid Table 6 Colorful Accent 5" w:uiPriority="51"/>
-    <w:lsdException w:name="Grid Table 7 Colorful Accent 5" w:uiPriority="52"/>
-    <w:lsdException w:name="Grid Table 1 Light Accent 6" w:uiPriority="46"/>
-    <w:lsdException w:name="Grid Table 2 Accent 6" w:uiPriority="47"/>
-    <w:lsdException w:name="Grid Table 3 Accent 6" w:uiPriority="48"/>
-    <w:lsdException w:name="Grid Table 4 Accent 6" w:uiPriority="49"/>
-    <w:lsdException w:name="Grid Table 5 Dark Accent 6" w:uiPriority="50"/>
-    <w:lsdException w:name="Grid Table 6 Colorful Accent 6" w:uiPriority="51"/>
-    <w:lsdException w:name="Grid Table 7 Colorful Accent 6" w:uiPriority="52"/>
-    <w:lsdException w:name="List Table 1 Light" w:uiPriority="46"/>
-    <w:lsdException w:name="List Table 2" w:uiPriority="47"/>
-    <w:lsdException w:name="List Table 3" w:uiPriority="48"/>
-    <w:lsdException w:name="List Table 4" w:uiPriority="49"/>
-    <w:lsdException w:name="List Table 5 Dark" w:uiPriority="50"/>
-    <w:lsdException w:name="List Table 6 Colorful" w:uiPriority="51"/>
-    <w:lsdException w:name="List Table 7 Colorful" w:uiPriority="52"/>
-    <w:lsdException w:name="List Table 1 Light Accent 1" w:uiPriority="46"/>
-    <w:lsdException w:name="List Table 2 Accent 1" w:uiPriority="47"/>
-    <w:lsdException w:name="List Table 3 Accent 1" w:uiPriority="48"/>
-    <w:lsdException w:name="List Table 4 Accent 1" w:uiPriority="49"/>
-    <w:lsdException w:name="List Table 5 Dark Accent 1" w:uiPriority="50"/>
-    <w:lsdException w:name="List Table 6 Colorful Accent 1" w:uiPriority="51"/>
-    <w:lsdException w:name="List Table 7 Colorful Accent 1" w:uiPriority="52"/>
-    <w:lsdException w:name="List Table 1 Light Accent 2" w:uiPriority="46"/>
-    <w:lsdException w:name="List Table 2 Accent 2" w:uiPriority="47"/>
-    <w:lsdException w:name="List Table 3 Accent 2" w:uiPriority="48"/>
-    <w:lsdException w:name="List Table 4 Accent 2" w:uiPriority="49"/>
-    <w:lsdException w:name="List Table 5 Dark Accent 2" w:uiPriority="50"/>
-    <w:lsdException w:name="List Table 6 Colorful Accent 2" w:uiPriority="51"/>
-    <w:lsdException w:name="List Table 7 Colorful Accent 2" w:uiPriority="52"/>
-    <w:lsdException w:name="List Table 1 Light Accent 3" w:uiPriority="46"/>
-    <w:lsdException w:name="List Table 2 Accent 3" w:uiPriority="47"/>
-    <w:lsdException w:name="List Table 3 Accent 3" w:uiPriority="48"/>
-    <w:lsdException w:name="List Table 4 Accent 3" w:uiPriority="49"/>
-    <w:lsdException w:name="List Table 5 Dark Accent 3" w:uiPriority="50"/>
-    <w:lsdException w:name="List Table 6 Colorful Accent 3" w:uiPriority="51"/>
-    <w:lsdException w:name="List Table 7 Colorful Accent 3" w:uiPriority="52"/>
-    <w:lsdException w:name="List Table 1 Light Accent 4" w:uiPriority="46"/>
-    <w:lsdException w:name="List Table 2 Accent 4" w:uiPriority="47"/>
-    <w:lsdException w:name="List Table 3 Accent 4" w:uiPriority="48"/>
-    <w:lsdException w:name="List Table 4 Accent 4" w:uiPriority="49"/>
-    <w:lsdException w:name="List Table 5 Dark Accent 4" w:uiPriority="50"/>
-    <w:lsdException w:name="List Table 6 Colorful Accent 4" w:uiPriority="51"/>
-    <w:lsdException w:name="List Table 7 Colorful Accent 4" w:uiPriority="52"/>
-    <w:lsdException w:name="List Table 1 Light Accent 5" w:uiPriority="46"/>
-    <w:lsdException w:name="List Table 2 Accent 5" w:uiPriority="47"/>
-    <w:lsdException w:name="List Table 3 Accent 5" w:uiPriority="48"/>
-    <w:lsdException w:name="List Table 4 Accent 5" w:uiPriority="49"/>
-    <w:lsdException w:name="List Table 5 Dark Accent 5" w:uiPriority="50"/>
-    <w:lsdException w:name="List Table 6 Colorful Accent 5" w:uiPriority="51"/>
-    <w:lsdException w:name="List Table 7 Colorful Accent 5" w:uiPriority="52"/>
-    <w:lsdException w:name="List Table 1 Light Accent 6" w:uiPriority="46"/>
-    <w:lsdException w:name="List Table 2 Accent 6" w:uiPriority="47"/>
-    <w:lsdException w:name="List Table 3 Accent 6" w:uiPriority="48"/>
-    <w:lsdException w:name="List Table 4 Accent 6" w:uiPriority="49"/>
-    <w:lsdException w:name="List Table 5 Dark Accent 6" w:uiPriority="50"/>
-    <w:lsdException w:name="List Table 6 Colorful Accent 6" w:uiPriority="51"/>
-    <w:lsdException w:name="List Table 7 Colorful Accent 6" w:uiPriority="52"/>
+  <w:latentStyles w:defLockedState="0" w:defUIPriority="99" w:defSemiHidden="1" w:defUnhideWhenUsed="1" w:defQFormat="0" w:count="267">
+    <w:lsdException w:name="Normal" w:semiHidden="0" w:uiPriority="0" w:unhideWhenUsed="0" w:qFormat="1"/>
+    <w:lsdException w:name="heading 1" w:semiHidden="0" w:uiPriority="9" w:unhideWhenUsed="0" w:qFormat="1"/>
+    <w:lsdException w:name="heading 2" w:uiPriority="9" w:qFormat="1"/>
+    <w:lsdException w:name="heading 3" w:uiPriority="9" w:qFormat="1"/>
+    <w:lsdException w:name="heading 4" w:uiPriority="9" w:qFormat="1"/>
+    <w:lsdException w:name="heading 5" w:uiPriority="9" w:qFormat="1"/>
+    <w:lsdException w:name="heading 6" w:uiPriority="9" w:qFormat="1"/>
+    <w:lsdException w:name="heading 7" w:uiPriority="9" w:qFormat="1"/>
+    <w:lsdException w:name="heading 8" w:uiPriority="9" w:qFormat="1"/>
+    <w:lsdException w:name="heading 9" w:uiPriority="9" w:qFormat="1"/>
+    <w:lsdException w:name="toc 1" w:uiPriority="39"/>
+    <w:lsdException w:name="toc 2" w:uiPriority="39"/>
+    <w:lsdException w:name="toc 3" w:uiPriority="39"/>
+    <w:lsdException w:name="toc 4" w:uiPriority="39"/>
+    <w:lsdException w:name="toc 5" w:uiPriority="39"/>
+    <w:lsdException w:name="toc 6" w:uiPriority="39"/>
+    <w:lsdException w:name="toc 7" w:uiPriority="39"/>
+    <w:lsdException w:name="toc 8" w:uiPriority="39"/>
+    <w:lsdException w:name="toc 9" w:uiPriority="39"/>
+    <w:lsdException w:name="caption" w:uiPriority="35" w:qFormat="1"/>
+    <w:lsdException w:name="Title" w:semiHidden="0" w:uiPriority="10" w:unhideWhenUsed="0" w:qFormat="1"/>
+    <w:lsdException w:name="Default Paragraph Font" w:uiPriority="1"/>
+    <w:lsdException w:name="Subtitle" w:semiHidden="0" w:uiPriority="11" w:unhideWhenUsed="0" w:qFormat="1"/>
+    <w:lsdException w:name="Strong" w:semiHidden="0" w:uiPriority="22" w:unhideWhenUsed="0" w:qFormat="1"/>
+    <w:lsdException w:name="Emphasis" w:semiHidden="0" w:uiPriority="20" w:unhideWhenUsed="0" w:qFormat="1"/>
+    <w:lsdException w:name="Table Grid" w:semiHidden="0" w:uiPriority="39" w:unhideWhenUsed="0"/>
+    <w:lsdException w:name="Placeholder Text" w:unhideWhenUsed="0"/>
+    <w:lsdException w:name="No Spacing" w:semiHidden="0" w:uiPriority="1" w:unhideWhenUsed="0" w:qFormat="1"/>
+    <w:lsdException w:name="Light Shading" w:semiHidden="0" w:uiPriority="60" w:unhideWhenUsed="0"/>
+    <w:lsdException w:name="Light List" w:semiHidden="0" w:uiPriority="61" w:unhideWhenUsed="0"/>
+    <w:lsdException w:name="Light Grid" w:semiHidden="0" w:uiPriority="62" w:unhideWhenUsed="0"/>
+    <w:lsdException w:name="Medium Shading 1" w:semiHidden="0" w:uiPriority="63" w:unhideWhenUsed="0"/>
+    <w:lsdException w:name="Medium Shading 2" w:semiHidden="0" w:uiPriority="64" w:unhideWhenUsed="0"/>
+    <w:lsdException w:name="Medium List 1" w:semiHidden="0" w:uiPriority="65" w:unhideWhenUsed="0"/>
+    <w:lsdException w:name="Medium List 2" w:semiHidden="0" w:uiPriority="66" w:unhideWhenUsed="0"/>
+    <w:lsdException w:name="Medium Grid 1" w:semiHidden="0" w:uiPriority="67" w:unhideWhenUsed="0"/>
+    <w:lsdException w:name="Medium Grid 2" w:semiHidden="0" w:uiPriority="68" w:unhideWhenUsed="0"/>
+    <w:lsdException w:name="Medium Grid 3" w:semiHidden="0" w:uiPriority="69" w:unhideWhenUsed="0"/>
+    <w:lsdException w:name="Dark List" w:semiHidden="0" w:uiPriority="70" w:unhideWhenUsed="0"/>
+    <w:lsdException w:name="Colorful Shading" w:semiHidden="0" w:uiPriority="71" w:unhideWhenUsed="0"/>
+    <w:lsdException w:name="Colorful List" w:semiHidden="0" w:uiPriority="72" w:unhideWhenUsed="0"/>
+    <w:lsdException w:name="Colorful Grid" w:semiHidden="0" w:uiPriority="73" w:unhideWhenUsed="0"/>
+    <w:lsdException w:name="Light Shading Accent 1" w:semiHidden="0" w:uiPriority="60" w:unhideWhenUsed="0"/>
+    <w:lsdException w:name="Light List Accent 1" w:semiHidden="0" w:uiPriority="61" w:unhideWhenUsed="0"/>
+    <w:lsdException w:name="Light Grid Accent 1" w:semiHidden="0" w:uiPriority="62" w:unhideWhenUsed="0"/>
+    <w:lsdException w:name="Medium Shading 1 Accent 1" w:semiHidden="0" w:uiPriority="63" w:unhideWhenUsed="0"/>
+    <w:lsdException w:name="Medium Shading 2 Accent 1" w:semiHidden="0" w:uiPriority="64" w:unhideWhenUsed="0"/>
+    <w:lsdException w:name="Medium List 1 Accent 1" w:semiHidden="0" w:uiPriority="65" w:unhideWhenUsed="0"/>
+    <w:lsdException w:name="Revision" w:unhideWhenUsed="0"/>
+    <w:lsdException w:name="List Paragraph" w:semiHidden="0" w:uiPriority="34" w:unhideWhenUsed="0" w:qFormat="1"/>
+    <w:lsdException w:name="Quote" w:semiHidden="0" w:uiPriority="29" w:unhideWhenUsed="0" w:qFormat="1"/>
+    <w:lsdException w:name="Intense Quote" w:semiHidden="0" w:uiPriority="30" w:unhideWhenUsed="0" w:qFormat="1"/>
+    <w:lsdException w:name="Medium List 2 Accent 1" w:semiHidden="0" w:uiPriority="66" w:unhideWhenUsed="0"/>
+    <w:lsdException w:name="Medium Grid 1 Accent 1" w:semiHidden="0" w:uiPriority="67" w:unhideWhenUsed="0"/>
+    <w:lsdException w:name="Medium Grid 2 Accent 1" w:semiHidden="0" w:uiPriority="68" w:unhideWhenUsed="0"/>
+    <w:lsdException w:name="Medium Grid 3 Accent 1" w:semiHidden="0" w:uiPriority="69" w:unhideWhenUsed="0"/>
+    <w:lsdException w:name="Dark List Accent 1" w:semiHidden="0" w:uiPriority="70" w:unhideWhenUsed="0"/>
+    <w:lsdException w:name="Colorful Shading Accent 1" w:semiHidden="0" w:uiPriority="71" w:unhideWhenUsed="0"/>
+    <w:lsdException w:name="Colorful List Accent 1" w:semiHidden="0" w:uiPriority="72" w:unhideWhenUsed="0"/>
+    <w:lsdException w:name="Colorful Grid Accent 1" w:semiHidden="0" w:uiPriority="73" w:unhideWhenUsed="0"/>
+    <w:lsdException w:name="Light Shading Accent 2" w:semiHidden="0" w:uiPriority="60" w:unhideWhenUsed="0"/>
+    <w:lsdException w:name="Light List Accent 2" w:semiHidden="0" w:uiPriority="61" w:unhideWhenUsed="0"/>
+    <w:lsdException w:name="Light Grid Accent 2" w:semiHidden="0" w:uiPriority="62" w:unhideWhenUsed="0"/>
+    <w:lsdException w:name="Medium Shading 1 Accent 2" w:semiHidden="0" w:uiPriority="63" w:unhideWhenUsed="0"/>
+    <w:lsdException w:name="Medium Shading 2 Accent 2" w:semiHidden="0" w:uiPriority="64" w:unhideWhenUsed="0"/>
+    <w:lsdException w:name="Medium List 1 Accent 2" w:semiHidden="0" w:uiPriority="65" w:unhideWhenUsed="0"/>
+    <w:lsdException w:name="Medium List 2 Accent 2" w:semiHidden="0" w:uiPriority="66" w:unhideWhenUsed="0"/>
+    <w:lsdException w:name="Medium Grid 1 Accent 2" w:semiHidden="0" w:uiPriority="67" w:unhideWhenUsed="0"/>
+    <w:lsdException w:name="Medium Grid 2 Accent 2" w:semiHidden="0" w:uiPriority="68" w:unhideWhenUsed="0"/>
+    <w:lsdException w:name="Medium Grid 3 Accent 2" w:semiHidden="0" w:uiPriority="69" w:unhideWhenUsed="0"/>
+    <w:lsdException w:name="Dark List Accent 2" w:semiHidden="0" w:uiPriority="70" w:unhideWhenUsed="0"/>
+    <w:lsdException w:name="Colorful Shading Accent 2" w:semiHidden="0" w:uiPriority="71" w:unhideWhenUsed="0"/>
+    <w:lsdException w:name="Colorful List Accent 2" w:semiHidden="0" w:uiPriority="72" w:unhideWhenUsed="0"/>
+    <w:lsdException w:name="Colorful Grid Accent 2" w:semiHidden="0" w:uiPriority="73" w:unhideWhenUsed="0"/>
+    <w:lsdException w:name="Light Shading Accent 3" w:semiHidden="0" w:uiPriority="60" w:unhideWhenUsed="0"/>
+    <w:lsdException w:name="Light List Accent 3" w:semiHidden="0" w:uiPriority="61" w:unhideWhenUsed="0"/>
+    <w:lsdException w:name="Light Grid Accent 3" w:semiHidden="0" w:uiPriority="62" w:unhideWhenUsed="0"/>
+    <w:lsdException w:name="Medium Shading 1 Accent 3" w:semiHidden="0" w:uiPriority="63" w:unhideWhenUsed="0"/>
+    <w:lsdException w:name="Medium Shading 2 Accent 3" w:semiHidden="0" w:uiPriority="64" w:unhideWhenUsed="0"/>
+    <w:lsdException w:name="Medium List 1 Accent 3" w:semiHidden="0" w:uiPriority="65" w:unhideWhenUsed="0"/>
+    <w:lsdException w:name="Medium List 2 Accent 3" w:semiHidden="0" w:uiPriority="66" w:unhideWhenUsed="0"/>
+    <w:lsdException w:name="Medium Grid 1 Accent 3" w:semiHidden="0" w:uiPriority="67" w:unhideWhenUsed="0"/>
+    <w:lsdException w:name="Medium Grid 2 Accent 3" w:semiHidden="0" w:uiPriority="68" w:unhideWhenUsed="0"/>
+    <w:lsdException w:name="Medium Grid 3 Accent 3" w:semiHidden="0" w:uiPriority="69" w:unhideWhenUsed="0"/>
+    <w:lsdException w:name="Dark List Accent 3" w:semiHidden="0" w:uiPriority="70" w:unhideWhenUsed="0"/>
+    <w:lsdException w:name="Colorful Shading Accent 3" w:semiHidden="0" w:uiPriority="71" w:unhideWhenUsed="0"/>
+    <w:lsdException w:name="Colorful List Accent 3" w:semiHidden="0" w:uiPriority="72" w:unhideWhenUsed="0"/>
+    <w:lsdException w:name="Colorful Grid Accent 3" w:semiHidden="0" w:uiPriority="73" w:unhideWhenUsed="0"/>
+    <w:lsdException w:name="Light Shading Accent 4" w:semiHidden="0" w:uiPriority="60" w:unhideWhenUsed="0"/>
+    <w:lsdException w:name="Light List Accent 4" w:semiHidden="0" w:uiPriority="61" w:unhideWhenUsed="0"/>
+    <w:lsdException w:name="Light Grid Accent 4" w:semiHidden="0" w:uiPriority="62" w:unhideWhenUsed="0"/>
+    <w:lsdException w:name="Medium Shading 1 Accent 4" w:semiHidden="0" w:uiPriority="63" w:unhideWhenUsed="0"/>
+    <w:lsdException w:name="Medium Shading 2 Accent 4" w:semiHidden="0" w:uiPriority="64" w:unhideWhenUsed="0"/>
+    <w:lsdException w:name="Medium List 1 Accent 4" w:semiHidden="0" w:uiPriority="65" w:unhideWhenUsed="0"/>
+    <w:lsdException w:name="Medium List 2 Accent 4" w:semiHidden="0" w:uiPriority="66" w:unhideWhenUsed="0"/>
+    <w:lsdException w:name="Medium Grid 1 Accent 4" w:semiHidden="0" w:uiPriority="67" w:unhideWhenUsed="0"/>
+    <w:lsdException w:name="Medium Grid 2 Accent 4" w:semiHidden="0" w:uiPriority="68" w:unhideWhenUsed="0"/>
+    <w:lsdException w:name="Medium Grid 3 Accent 4" w:semiHidden="0" w:uiPriority="69" w:unhideWhenUsed="0"/>
+    <w:lsdException w:name="Dark List Accent 4" w:semiHidden="0" w:uiPriority="70" w:unhideWhenUsed="0"/>
+    <w:lsdException w:name="Colorful Shading Accent 4" w:semiHidden="0" w:uiPriority="71" w:unhideWhenUsed="0"/>
+    <w:lsdException w:name="Colorful List Accent 4" w:semiHidden="0" w:uiPriority="72" w:unhideWhenUsed="0"/>
+    <w:lsdException w:name="Colorful Grid Accent 4" w:semiHidden="0" w:uiPriority="73" w:unhideWhenUsed="0"/>
+    <w:lsdException w:name="Light Shading Accent 5" w:semiHidden="0" w:uiPriority="60" w:unhideWhenUsed="0"/>
+    <w:lsdException w:name="Light List Accent 5" w:semiHidden="0" w:uiPriority="61" w:unhideWhenUsed="0"/>
+    <w:lsdException w:name="Light Grid Accent 5" w:semiHidden="0" w:uiPriority="62" w:unhideWhenUsed="0"/>
+    <w:lsdException w:name="Medium Shading 1 Accent 5" w:semiHidden="0" w:uiPriority="63" w:unhideWhenUsed="0"/>
+    <w:lsdException w:name="Medium Shading 2 Accent 5" w:semiHidden="0" w:uiPriority="64" w:unhideWhenUsed="0"/>
+    <w:lsdException w:name="Medium List 1 Accent 5" w:semiHidden="0" w:uiPriority="65" w:unhideWhenUsed="0"/>
+    <w:lsdException w:name="Medium List 2 Accent 5" w:semiHidden="0" w:uiPriority="66" w:unhideWhenUsed="0"/>
+    <w:lsdException w:name="Medium Grid 1 Accent 5" w:semiHidden="0" w:uiPriority="67" w:unhideWhenUsed="0"/>
+    <w:lsdException w:name="Medium Grid 2 Accent 5" w:semiHidden="0" w:uiPriority="68" w:unhideWhenUsed="0"/>
+    <w:lsdException w:name="Medium Grid 3 Accent 5" w:semiHidden="0" w:uiPriority="69" w:unhideWhenUsed="0"/>
+    <w:lsdException w:name="Dark List Accent 5" w:semiHidden="0" w:uiPriority="70" w:unhideWhenUsed="0"/>
+    <w:lsdException w:name="Colorful Shading Accent 5" w:semiHidden="0" w:uiPriority="71" w:unhideWhenUsed="0"/>
+    <w:lsdException w:name="Colorful List Accent 5" w:semiHidden="0" w:uiPriority="72" w:unhideWhenUsed="0"/>
+    <w:lsdException w:name="Colorful Grid Accent 5" w:semiHidden="0" w:uiPriority="73" w:unhideWhenUsed="0"/>
+    <w:lsdException w:name="Light Shading Accent 6" w:semiHidden="0" w:uiPriority="60" w:unhideWhenUsed="0"/>
+    <w:lsdException w:name="Light List Accent 6" w:semiHidden="0" w:uiPriority="61" w:unhideWhenUsed="0"/>
+    <w:lsdException w:name="Light Grid Accent 6" w:semiHidden="0" w:uiPriority="62" w:unhideWhenUsed="0"/>
+    <w:lsdException w:name="Medium Shading 1 Accent 6" w:semiHidden="0" w:uiPriority="63" w:unhideWhenUsed="0"/>
+    <w:lsdException w:name="Medium Shading 2 Accent 6" w:semiHidden="0" w:uiPriority="64" w:unhideWhenUsed="0"/>
+    <w:lsdException w:name="Medium List 1 Accent 6" w:semiHidden="0" w:uiPriority="65" w:unhideWhenUsed="0"/>
+    <w:lsdException w:name="Medium List 2 Accent 6" w:semiHidden="0" w:uiPriority="66" w:unhideWhenUsed="0"/>
+    <w:lsdException w:name="Medium Grid 1 Accent 6" w:semiHidden="0" w:uiPriority="67" w:unhideWhenUsed="0"/>
+    <w:lsdException w:name="Medium Grid 2 Accent 6" w:semiHidden="0" w:uiPriority="68" w:unhideWhenUsed="0"/>
+    <w:lsdException w:name="Medium Grid 3 Accent 6" w:semiHidden="0" w:uiPriority="69" w:unhideWhenUsed="0"/>
+    <w:lsdException w:name="Dark List Accent 6" w:semiHidden="0" w:uiPriority="70" w:unhideWhenUsed="0"/>
+    <w:lsdException w:name="Colorful Shading Accent 6" w:semiHidden="0" w:uiPriority="71" w:unhideWhenUsed="0"/>
+    <w:lsdException w:name="Colorful List Accent 6" w:semiHidden="0" w:uiPriority="72" w:unhideWhenUsed="0"/>
+    <w:lsdException w:name="Colorful Grid Accent 6" w:semiHidden="0" w:uiPriority="73" w:unhideWhenUsed="0"/>
+    <w:lsdException w:name="Subtle Emphasis" w:semiHidden="0" w:uiPriority="19" w:unhideWhenUsed="0" w:qFormat="1"/>
+    <w:lsdException w:name="Intense Emphasis" w:semiHidden="0" w:uiPriority="21" w:unhideWhenUsed="0" w:qFormat="1"/>
+    <w:lsdException w:name="Subtle Reference" w:semiHidden="0" w:uiPriority="31" w:unhideWhenUsed="0" w:qFormat="1"/>
+    <w:lsdException w:name="Intense Reference" w:semiHidden="0" w:uiPriority="32" w:unhideWhenUsed="0" w:qFormat="1"/>
+    <w:lsdException w:name="Book Title" w:semiHidden="0" w:uiPriority="33" w:unhideWhenUsed="0" w:qFormat="1"/>
+    <w:lsdException w:name="Bibliography" w:uiPriority="37"/>
+    <w:lsdException w:name="TOC Heading" w:uiPriority="39" w:qFormat="1"/>
   </w:latentStyles>
   <w:style w:type="paragraph" w:default="1" w:styleId="Normal">
     <w:name w:val="Normal"/>
@@ -18889,6 +18699,447 @@
       <w:lang w:eastAsia="ja-JP"/>
     </w:rPr>
   </w:style>
+  <w:style w:type="paragraph" w:styleId="BalloonText">
+    <w:name w:val="Balloon Text"/>
+    <w:basedOn w:val="Normal"/>
+    <w:link w:val="BalloonTextChar"/>
+    <w:uiPriority w:val="99"/>
+    <w:semiHidden/>
+    <w:unhideWhenUsed/>
+    <w:rsid w:val="00FA391E"/>
+    <w:rPr>
+      <w:rFonts w:ascii="Tahoma" w:hAnsi="Tahoma" w:cs="Tahoma"/>
+      <w:sz w:val="16"/>
+      <w:szCs w:val="16"/>
+    </w:rPr>
+  </w:style>
+  <w:style w:type="character" w:customStyle="1" w:styleId="BalloonTextChar">
+    <w:name w:val="Balloon Text Char"/>
+    <w:basedOn w:val="DefaultParagraphFont"/>
+    <w:link w:val="BalloonText"/>
+    <w:uiPriority w:val="99"/>
+    <w:semiHidden/>
+    <w:rsid w:val="00FA391E"/>
+    <w:rPr>
+      <w:rFonts w:ascii="Tahoma" w:hAnsi="Tahoma" w:cs="Tahoma"/>
+      <w:sz w:val="16"/>
+      <w:szCs w:val="16"/>
+    </w:rPr>
+  </w:style>
+</w:styles>
+</file>
+
+<file path=word/stylesWithEffects.xml><?xml version="1.0" encoding="utf-8"?>
+<w:styles xmlns:wpc="http://schemas.microsoft.com/office/word/2010/wordprocessingCanvas" xmlns:mc="http://schemas.openxmlformats.org/markup-compatibility/2006" xmlns:o="urn:schemas-microsoft-com:office:office" xmlns:r="http://schemas.openxmlformats.org/officeDocument/2006/relationships" xmlns:m="http://schemas.openxmlformats.org/officeDocument/2006/math" xmlns:v="urn:schemas-microsoft-com:vml" xmlns:wp14="http://schemas.microsoft.com/office/word/2010/wordprocessingDrawing" xmlns:wp="http://schemas.openxmlformats.org/drawingml/2006/wordprocessingDrawing" xmlns:w10="urn:schemas-microsoft-com:office:word" xmlns:w="http://schemas.openxmlformats.org/wordprocessingml/2006/main" xmlns:w14="http://schemas.microsoft.com/office/word/2010/wordml" xmlns:wpg="http://schemas.microsoft.com/office/word/2010/wordprocessingGroup" xmlns:wpi="http://schemas.microsoft.com/office/word/2010/wordprocessingInk" xmlns:wne="http://schemas.microsoft.com/office/word/2006/wordml" xmlns:wps="http://schemas.microsoft.com/office/word/2010/wordprocessingShape" mc:Ignorable="w14 wp14">
+  <w:docDefaults>
+    <w:rPrDefault>
+      <w:rPr>
+        <w:rFonts w:asciiTheme="minorHAnsi" w:eastAsiaTheme="minorHAnsi" w:hAnsiTheme="minorHAnsi" w:cstheme="minorBidi"/>
+        <w:sz w:val="24"/>
+        <w:szCs w:val="24"/>
+        <w:lang w:val="en-US" w:eastAsia="en-US" w:bidi="ar-SA"/>
+      </w:rPr>
+    </w:rPrDefault>
+    <w:pPrDefault/>
+  </w:docDefaults>
+  <w:latentStyles w:defLockedState="0" w:defUIPriority="99" w:defSemiHidden="1" w:defUnhideWhenUsed="1" w:defQFormat="0" w:count="267">
+    <w:lsdException w:name="Normal" w:semiHidden="0" w:uiPriority="0" w:unhideWhenUsed="0" w:qFormat="1"/>
+    <w:lsdException w:name="heading 1" w:semiHidden="0" w:uiPriority="9" w:unhideWhenUsed="0" w:qFormat="1"/>
+    <w:lsdException w:name="heading 2" w:uiPriority="9" w:qFormat="1"/>
+    <w:lsdException w:name="heading 3" w:uiPriority="9" w:qFormat="1"/>
+    <w:lsdException w:name="heading 4" w:uiPriority="9" w:qFormat="1"/>
+    <w:lsdException w:name="heading 5" w:uiPriority="9" w:qFormat="1"/>
+    <w:lsdException w:name="heading 6" w:uiPriority="9" w:qFormat="1"/>
+    <w:lsdException w:name="heading 7" w:uiPriority="9" w:qFormat="1"/>
+    <w:lsdException w:name="heading 8" w:uiPriority="9" w:qFormat="1"/>
+    <w:lsdException w:name="heading 9" w:uiPriority="9" w:qFormat="1"/>
+    <w:lsdException w:name="toc 1" w:uiPriority="39"/>
+    <w:lsdException w:name="toc 2" w:uiPriority="39"/>
+    <w:lsdException w:name="toc 3" w:uiPriority="39"/>
+    <w:lsdException w:name="toc 4" w:uiPriority="39"/>
+    <w:lsdException w:name="toc 5" w:uiPriority="39"/>
+    <w:lsdException w:name="toc 6" w:uiPriority="39"/>
+    <w:lsdException w:name="toc 7" w:uiPriority="39"/>
+    <w:lsdException w:name="toc 8" w:uiPriority="39"/>
+    <w:lsdException w:name="toc 9" w:uiPriority="39"/>
+    <w:lsdException w:name="caption" w:uiPriority="35" w:qFormat="1"/>
+    <w:lsdException w:name="Title" w:semiHidden="0" w:uiPriority="10" w:unhideWhenUsed="0" w:qFormat="1"/>
+    <w:lsdException w:name="Default Paragraph Font" w:uiPriority="1"/>
+    <w:lsdException w:name="Subtitle" w:semiHidden="0" w:uiPriority="11" w:unhideWhenUsed="0" w:qFormat="1"/>
+    <w:lsdException w:name="Strong" w:semiHidden="0" w:uiPriority="22" w:unhideWhenUsed="0" w:qFormat="1"/>
+    <w:lsdException w:name="Emphasis" w:semiHidden="0" w:uiPriority="20" w:unhideWhenUsed="0" w:qFormat="1"/>
+    <w:lsdException w:name="Table Grid" w:semiHidden="0" w:uiPriority="39" w:unhideWhenUsed="0"/>
+    <w:lsdException w:name="Placeholder Text" w:unhideWhenUsed="0"/>
+    <w:lsdException w:name="No Spacing" w:semiHidden="0" w:uiPriority="1" w:unhideWhenUsed="0" w:qFormat="1"/>
+    <w:lsdException w:name="Light Shading" w:semiHidden="0" w:uiPriority="60" w:unhideWhenUsed="0"/>
+    <w:lsdException w:name="Light List" w:semiHidden="0" w:uiPriority="61" w:unhideWhenUsed="0"/>
+    <w:lsdException w:name="Light Grid" w:semiHidden="0" w:uiPriority="62" w:unhideWhenUsed="0"/>
+    <w:lsdException w:name="Medium Shading 1" w:semiHidden="0" w:uiPriority="63" w:unhideWhenUsed="0"/>
+    <w:lsdException w:name="Medium Shading 2" w:semiHidden="0" w:uiPriority="64" w:unhideWhenUsed="0"/>
+    <w:lsdException w:name="Medium List 1" w:semiHidden="0" w:uiPriority="65" w:unhideWhenUsed="0"/>
+    <w:lsdException w:name="Medium List 2" w:semiHidden="0" w:uiPriority="66" w:unhideWhenUsed="0"/>
+    <w:lsdException w:name="Medium Grid 1" w:semiHidden="0" w:uiPriority="67" w:unhideWhenUsed="0"/>
+    <w:lsdException w:name="Medium Grid 2" w:semiHidden="0" w:uiPriority="68" w:unhideWhenUsed="0"/>
+    <w:lsdException w:name="Medium Grid 3" w:semiHidden="0" w:uiPriority="69" w:unhideWhenUsed="0"/>
+    <w:lsdException w:name="Dark List" w:semiHidden="0" w:uiPriority="70" w:unhideWhenUsed="0"/>
+    <w:lsdException w:name="Colorful Shading" w:semiHidden="0" w:uiPriority="71" w:unhideWhenUsed="0"/>
+    <w:lsdException w:name="Colorful List" w:semiHidden="0" w:uiPriority="72" w:unhideWhenUsed="0"/>
+    <w:lsdException w:name="Colorful Grid" w:semiHidden="0" w:uiPriority="73" w:unhideWhenUsed="0"/>
+    <w:lsdException w:name="Light Shading Accent 1" w:semiHidden="0" w:uiPriority="60" w:unhideWhenUsed="0"/>
+    <w:lsdException w:name="Light List Accent 1" w:semiHidden="0" w:uiPriority="61" w:unhideWhenUsed="0"/>
+    <w:lsdException w:name="Light Grid Accent 1" w:semiHidden="0" w:uiPriority="62" w:unhideWhenUsed="0"/>
+    <w:lsdException w:name="Medium Shading 1 Accent 1" w:semiHidden="0" w:uiPriority="63" w:unhideWhenUsed="0"/>
+    <w:lsdException w:name="Medium Shading 2 Accent 1" w:semiHidden="0" w:uiPriority="64" w:unhideWhenUsed="0"/>
+    <w:lsdException w:name="Medium List 1 Accent 1" w:semiHidden="0" w:uiPriority="65" w:unhideWhenUsed="0"/>
+    <w:lsdException w:name="Revision" w:unhideWhenUsed="0"/>
+    <w:lsdException w:name="List Paragraph" w:semiHidden="0" w:uiPriority="34" w:unhideWhenUsed="0" w:qFormat="1"/>
+    <w:lsdException w:name="Quote" w:semiHidden="0" w:uiPriority="29" w:unhideWhenUsed="0" w:qFormat="1"/>
+    <w:lsdException w:name="Intense Quote" w:semiHidden="0" w:uiPriority="30" w:unhideWhenUsed="0" w:qFormat="1"/>
+    <w:lsdException w:name="Medium List 2 Accent 1" w:semiHidden="0" w:uiPriority="66" w:unhideWhenUsed="0"/>
+    <w:lsdException w:name="Medium Grid 1 Accent 1" w:semiHidden="0" w:uiPriority="67" w:unhideWhenUsed="0"/>
+    <w:lsdException w:name="Medium Grid 2 Accent 1" w:semiHidden="0" w:uiPriority="68" w:unhideWhenUsed="0"/>
+    <w:lsdException w:name="Medium Grid 3 Accent 1" w:semiHidden="0" w:uiPriority="69" w:unhideWhenUsed="0"/>
+    <w:lsdException w:name="Dark List Accent 1" w:semiHidden="0" w:uiPriority="70" w:unhideWhenUsed="0"/>
+    <w:lsdException w:name="Colorful Shading Accent 1" w:semiHidden="0" w:uiPriority="71" w:unhideWhenUsed="0"/>
+    <w:lsdException w:name="Colorful List Accent 1" w:semiHidden="0" w:uiPriority="72" w:unhideWhenUsed="0"/>
+    <w:lsdException w:name="Colorful Grid Accent 1" w:semiHidden="0" w:uiPriority="73" w:unhideWhenUsed="0"/>
+    <w:lsdException w:name="Light Shading Accent 2" w:semiHidden="0" w:uiPriority="60" w:unhideWhenUsed="0"/>
+    <w:lsdException w:name="Light List Accent 2" w:semiHidden="0" w:uiPriority="61" w:unhideWhenUsed="0"/>
+    <w:lsdException w:name="Light Grid Accent 2" w:semiHidden="0" w:uiPriority="62" w:unhideWhenUsed="0"/>
+    <w:lsdException w:name="Medium Shading 1 Accent 2" w:semiHidden="0" w:uiPriority="63" w:unhideWhenUsed="0"/>
+    <w:lsdException w:name="Medium Shading 2 Accent 2" w:semiHidden="0" w:uiPriority="64" w:unhideWhenUsed="0"/>
+    <w:lsdException w:name="Medium List 1 Accent 2" w:semiHidden="0" w:uiPriority="65" w:unhideWhenUsed="0"/>
+    <w:lsdException w:name="Medium List 2 Accent 2" w:semiHidden="0" w:uiPriority="66" w:unhideWhenUsed="0"/>
+    <w:lsdException w:name="Medium Grid 1 Accent 2" w:semiHidden="0" w:uiPriority="67" w:unhideWhenUsed="0"/>
+    <w:lsdException w:name="Medium Grid 2 Accent 2" w:semiHidden="0" w:uiPriority="68" w:unhideWhenUsed="0"/>
+    <w:lsdException w:name="Medium Grid 3 Accent 2" w:semiHidden="0" w:uiPriority="69" w:unhideWhenUsed="0"/>
+    <w:lsdException w:name="Dark List Accent 2" w:semiHidden="0" w:uiPriority="70" w:unhideWhenUsed="0"/>
+    <w:lsdException w:name="Colorful Shading Accent 2" w:semiHidden="0" w:uiPriority="71" w:unhideWhenUsed="0"/>
+    <w:lsdException w:name="Colorful List Accent 2" w:semiHidden="0" w:uiPriority="72" w:unhideWhenUsed="0"/>
+    <w:lsdException w:name="Colorful Grid Accent 2" w:semiHidden="0" w:uiPriority="73" w:unhideWhenUsed="0"/>
+    <w:lsdException w:name="Light Shading Accent 3" w:semiHidden="0" w:uiPriority="60" w:unhideWhenUsed="0"/>
+    <w:lsdException w:name="Light List Accent 3" w:semiHidden="0" w:uiPriority="61" w:unhideWhenUsed="0"/>
+    <w:lsdException w:name="Light Grid Accent 3" w:semiHidden="0" w:uiPriority="62" w:unhideWhenUsed="0"/>
+    <w:lsdException w:name="Medium Shading 1 Accent 3" w:semiHidden="0" w:uiPriority="63" w:unhideWhenUsed="0"/>
+    <w:lsdException w:name="Medium Shading 2 Accent 3" w:semiHidden="0" w:uiPriority="64" w:unhideWhenUsed="0"/>
+    <w:lsdException w:name="Medium List 1 Accent 3" w:semiHidden="0" w:uiPriority="65" w:unhideWhenUsed="0"/>
+    <w:lsdException w:name="Medium List 2 Accent 3" w:semiHidden="0" w:uiPriority="66" w:unhideWhenUsed="0"/>
+    <w:lsdException w:name="Medium Grid 1 Accent 3" w:semiHidden="0" w:uiPriority="67" w:unhideWhenUsed="0"/>
+    <w:lsdException w:name="Medium Grid 2 Accent 3" w:semiHidden="0" w:uiPriority="68" w:unhideWhenUsed="0"/>
+    <w:lsdException w:name="Medium Grid 3 Accent 3" w:semiHidden="0" w:uiPriority="69" w:unhideWhenUsed="0"/>
+    <w:lsdException w:name="Dark List Accent 3" w:semiHidden="0" w:uiPriority="70" w:unhideWhenUsed="0"/>
+    <w:lsdException w:name="Colorful Shading Accent 3" w:semiHidden="0" w:uiPriority="71" w:unhideWhenUsed="0"/>
+    <w:lsdException w:name="Colorful List Accent 3" w:semiHidden="0" w:uiPriority="72" w:unhideWhenUsed="0"/>
+    <w:lsdException w:name="Colorful Grid Accent 3" w:semiHidden="0" w:uiPriority="73" w:unhideWhenUsed="0"/>
+    <w:lsdException w:name="Light Shading Accent 4" w:semiHidden="0" w:uiPriority="60" w:unhideWhenUsed="0"/>
+    <w:lsdException w:name="Light List Accent 4" w:semiHidden="0" w:uiPriority="61" w:unhideWhenUsed="0"/>
+    <w:lsdException w:name="Light Grid Accent 4" w:semiHidden="0" w:uiPriority="62" w:unhideWhenUsed="0"/>
+    <w:lsdException w:name="Medium Shading 1 Accent 4" w:semiHidden="0" w:uiPriority="63" w:unhideWhenUsed="0"/>
+    <w:lsdException w:name="Medium Shading 2 Accent 4" w:semiHidden="0" w:uiPriority="64" w:unhideWhenUsed="0"/>
+    <w:lsdException w:name="Medium List 1 Accent 4" w:semiHidden="0" w:uiPriority="65" w:unhideWhenUsed="0"/>
+    <w:lsdException w:name="Medium List 2 Accent 4" w:semiHidden="0" w:uiPriority="66" w:unhideWhenUsed="0"/>
+    <w:lsdException w:name="Medium Grid 1 Accent 4" w:semiHidden="0" w:uiPriority="67" w:unhideWhenUsed="0"/>
+    <w:lsdException w:name="Medium Grid 2 Accent 4" w:semiHidden="0" w:uiPriority="68" w:unhideWhenUsed="0"/>
+    <w:lsdException w:name="Medium Grid 3 Accent 4" w:semiHidden="0" w:uiPriority="69" w:unhideWhenUsed="0"/>
+    <w:lsdException w:name="Dark List Accent 4" w:semiHidden="0" w:uiPriority="70" w:unhideWhenUsed="0"/>
+    <w:lsdException w:name="Colorful Shading Accent 4" w:semiHidden="0" w:uiPriority="71" w:unhideWhenUsed="0"/>
+    <w:lsdException w:name="Colorful List Accent 4" w:semiHidden="0" w:uiPriority="72" w:unhideWhenUsed="0"/>
+    <w:lsdException w:name="Colorful Grid Accent 4" w:semiHidden="0" w:uiPriority="73" w:unhideWhenUsed="0"/>
+    <w:lsdException w:name="Light Shading Accent 5" w:semiHidden="0" w:uiPriority="60" w:unhideWhenUsed="0"/>
+    <w:lsdException w:name="Light List Accent 5" w:semiHidden="0" w:uiPriority="61" w:unhideWhenUsed="0"/>
+    <w:lsdException w:name="Light Grid Accent 5" w:semiHidden="0" w:uiPriority="62" w:unhideWhenUsed="0"/>
+    <w:lsdException w:name="Medium Shading 1 Accent 5" w:semiHidden="0" w:uiPriority="63" w:unhideWhenUsed="0"/>
+    <w:lsdException w:name="Medium Shading 2 Accent 5" w:semiHidden="0" w:uiPriority="64" w:unhideWhenUsed="0"/>
+    <w:lsdException w:name="Medium List 1 Accent 5" w:semiHidden="0" w:uiPriority="65" w:unhideWhenUsed="0"/>
+    <w:lsdException w:name="Medium List 2 Accent 5" w:semiHidden="0" w:uiPriority="66" w:unhideWhenUsed="0"/>
+    <w:lsdException w:name="Medium Grid 1 Accent 5" w:semiHidden="0" w:uiPriority="67" w:unhideWhenUsed="0"/>
+    <w:lsdException w:name="Medium Grid 2 Accent 5" w:semiHidden="0" w:uiPriority="68" w:unhideWhenUsed="0"/>
+    <w:lsdException w:name="Medium Grid 3 Accent 5" w:semiHidden="0" w:uiPriority="69" w:unhideWhenUsed="0"/>
+    <w:lsdException w:name="Dark List Accent 5" w:semiHidden="0" w:uiPriority="70" w:unhideWhenUsed="0"/>
+    <w:lsdException w:name="Colorful Shading Accent 5" w:semiHidden="0" w:uiPriority="71" w:unhideWhenUsed="0"/>
+    <w:lsdException w:name="Colorful List Accent 5" w:semiHidden="0" w:uiPriority="72" w:unhideWhenUsed="0"/>
+    <w:lsdException w:name="Colorful Grid Accent 5" w:semiHidden="0" w:uiPriority="73" w:unhideWhenUsed="0"/>
+    <w:lsdException w:name="Light Shading Accent 6" w:semiHidden="0" w:uiPriority="60" w:unhideWhenUsed="0"/>
+    <w:lsdException w:name="Light List Accent 6" w:semiHidden="0" w:uiPriority="61" w:unhideWhenUsed="0"/>
+    <w:lsdException w:name="Light Grid Accent 6" w:semiHidden="0" w:uiPriority="62" w:unhideWhenUsed="0"/>
+    <w:lsdException w:name="Medium Shading 1 Accent 6" w:semiHidden="0" w:uiPriority="63" w:unhideWhenUsed="0"/>
+    <w:lsdException w:name="Medium Shading 2 Accent 6" w:semiHidden="0" w:uiPriority="64" w:unhideWhenUsed="0"/>
+    <w:lsdException w:name="Medium List 1 Accent 6" w:semiHidden="0" w:uiPriority="65" w:unhideWhenUsed="0"/>
+    <w:lsdException w:name="Medium List 2 Accent 6" w:semiHidden="0" w:uiPriority="66" w:unhideWhenUsed="0"/>
+    <w:lsdException w:name="Medium Grid 1 Accent 6" w:semiHidden="0" w:uiPriority="67" w:unhideWhenUsed="0"/>
+    <w:lsdException w:name="Medium Grid 2 Accent 6" w:semiHidden="0" w:uiPriority="68" w:unhideWhenUsed="0"/>
+    <w:lsdException w:name="Medium Grid 3 Accent 6" w:semiHidden="0" w:uiPriority="69" w:unhideWhenUsed="0"/>
+    <w:lsdException w:name="Dark List Accent 6" w:semiHidden="0" w:uiPriority="70" w:unhideWhenUsed="0"/>
+    <w:lsdException w:name="Colorful Shading Accent 6" w:semiHidden="0" w:uiPriority="71" w:unhideWhenUsed="0"/>
+    <w:lsdException w:name="Colorful List Accent 6" w:semiHidden="0" w:uiPriority="72" w:unhideWhenUsed="0"/>
+    <w:lsdException w:name="Colorful Grid Accent 6" w:semiHidden="0" w:uiPriority="73" w:unhideWhenUsed="0"/>
+    <w:lsdException w:name="Subtle Emphasis" w:semiHidden="0" w:uiPriority="19" w:unhideWhenUsed="0" w:qFormat="1"/>
+    <w:lsdException w:name="Intense Emphasis" w:semiHidden="0" w:uiPriority="21" w:unhideWhenUsed="0" w:qFormat="1"/>
+    <w:lsdException w:name="Subtle Reference" w:semiHidden="0" w:uiPriority="31" w:unhideWhenUsed="0" w:qFormat="1"/>
+    <w:lsdException w:name="Intense Reference" w:semiHidden="0" w:uiPriority="32" w:unhideWhenUsed="0" w:qFormat="1"/>
+    <w:lsdException w:name="Book Title" w:semiHidden="0" w:uiPriority="33" w:unhideWhenUsed="0" w:qFormat="1"/>
+    <w:lsdException w:name="Bibliography" w:uiPriority="37"/>
+    <w:lsdException w:name="TOC Heading" w:uiPriority="39" w:qFormat="1"/>
+  </w:latentStyles>
+  <w:style w:type="paragraph" w:default="1" w:styleId="Normal">
+    <w:name w:val="Normal"/>
+    <w:qFormat/>
+  </w:style>
+  <w:style w:type="paragraph" w:styleId="Heading1">
+    <w:name w:val="heading 1"/>
+    <w:basedOn w:val="Normal"/>
+    <w:next w:val="Normal"/>
+    <w:link w:val="Heading1Char"/>
+    <w:uiPriority w:val="9"/>
+    <w:qFormat/>
+    <w:rsid w:val="00DD024D"/>
+    <w:pPr>
+      <w:keepNext/>
+      <w:keepLines/>
+      <w:spacing w:before="240"/>
+      <w:outlineLvl w:val="0"/>
+    </w:pPr>
+    <w:rPr>
+      <w:rFonts w:asciiTheme="majorHAnsi" w:eastAsiaTheme="majorEastAsia" w:hAnsiTheme="majorHAnsi" w:cstheme="majorBidi"/>
+      <w:color w:val="2F5496" w:themeColor="accent1" w:themeShade="BF"/>
+      <w:sz w:val="32"/>
+      <w:szCs w:val="32"/>
+    </w:rPr>
+  </w:style>
+  <w:style w:type="paragraph" w:styleId="Heading2">
+    <w:name w:val="heading 2"/>
+    <w:basedOn w:val="Normal"/>
+    <w:next w:val="Normal"/>
+    <w:link w:val="Heading2Char"/>
+    <w:uiPriority w:val="9"/>
+    <w:unhideWhenUsed/>
+    <w:qFormat/>
+    <w:rsid w:val="00DD024D"/>
+    <w:pPr>
+      <w:keepNext/>
+      <w:keepLines/>
+      <w:spacing w:before="40"/>
+      <w:outlineLvl w:val="1"/>
+    </w:pPr>
+    <w:rPr>
+      <w:rFonts w:asciiTheme="majorHAnsi" w:eastAsiaTheme="majorEastAsia" w:hAnsiTheme="majorHAnsi" w:cstheme="majorBidi"/>
+      <w:color w:val="2F5496" w:themeColor="accent1" w:themeShade="BF"/>
+      <w:sz w:val="26"/>
+      <w:szCs w:val="26"/>
+    </w:rPr>
+  </w:style>
+  <w:style w:type="paragraph" w:styleId="Heading3">
+    <w:name w:val="heading 3"/>
+    <w:basedOn w:val="Normal"/>
+    <w:next w:val="Normal"/>
+    <w:link w:val="Heading3Char"/>
+    <w:uiPriority w:val="9"/>
+    <w:semiHidden/>
+    <w:unhideWhenUsed/>
+    <w:qFormat/>
+    <w:rsid w:val="00DD024D"/>
+    <w:pPr>
+      <w:keepNext/>
+      <w:keepLines/>
+      <w:spacing w:before="40"/>
+      <w:outlineLvl w:val="2"/>
+    </w:pPr>
+    <w:rPr>
+      <w:rFonts w:asciiTheme="majorHAnsi" w:eastAsiaTheme="majorEastAsia" w:hAnsiTheme="majorHAnsi" w:cstheme="majorBidi"/>
+      <w:color w:val="1F3763" w:themeColor="accent1" w:themeShade="7F"/>
+    </w:rPr>
+  </w:style>
+  <w:style w:type="paragraph" w:styleId="Heading4">
+    <w:name w:val="heading 4"/>
+    <w:basedOn w:val="Normal"/>
+    <w:next w:val="Normal"/>
+    <w:link w:val="Heading4Char"/>
+    <w:uiPriority w:val="9"/>
+    <w:unhideWhenUsed/>
+    <w:qFormat/>
+    <w:rsid w:val="00E97CB4"/>
+    <w:pPr>
+      <w:keepNext/>
+      <w:keepLines/>
+      <w:spacing w:before="40" w:line="276" w:lineRule="auto"/>
+      <w:outlineLvl w:val="3"/>
+    </w:pPr>
+    <w:rPr>
+      <w:rFonts w:asciiTheme="majorHAnsi" w:eastAsiaTheme="majorEastAsia" w:hAnsiTheme="majorHAnsi" w:cstheme="majorBidi"/>
+      <w:i/>
+      <w:iCs/>
+      <w:color w:val="2F5496" w:themeColor="accent1" w:themeShade="BF"/>
+      <w:sz w:val="22"/>
+      <w:szCs w:val="22"/>
+      <w:lang w:eastAsia="ja-JP"/>
+    </w:rPr>
+  </w:style>
+  <w:style w:type="character" w:default="1" w:styleId="DefaultParagraphFont">
+    <w:name w:val="Default Paragraph Font"/>
+    <w:uiPriority w:val="1"/>
+    <w:semiHidden/>
+    <w:unhideWhenUsed/>
+  </w:style>
+  <w:style w:type="table" w:default="1" w:styleId="TableNormal">
+    <w:name w:val="Normal Table"/>
+    <w:uiPriority w:val="99"/>
+    <w:semiHidden/>
+    <w:unhideWhenUsed/>
+    <w:tblPr>
+      <w:tblInd w:w="0" w:type="dxa"/>
+      <w:tblCellMar>
+        <w:top w:w="0" w:type="dxa"/>
+        <w:left w:w="108" w:type="dxa"/>
+        <w:bottom w:w="0" w:type="dxa"/>
+        <w:right w:w="108" w:type="dxa"/>
+      </w:tblCellMar>
+    </w:tblPr>
+  </w:style>
+  <w:style w:type="numbering" w:default="1" w:styleId="NoList">
+    <w:name w:val="No List"/>
+    <w:uiPriority w:val="99"/>
+    <w:semiHidden/>
+    <w:unhideWhenUsed/>
+  </w:style>
+  <w:style w:type="paragraph" w:styleId="ListParagraph">
+    <w:name w:val="List Paragraph"/>
+    <w:basedOn w:val="Normal"/>
+    <w:link w:val="ListParagraphChar"/>
+    <w:uiPriority w:val="34"/>
+    <w:qFormat/>
+    <w:rsid w:val="00DD024D"/>
+    <w:pPr>
+      <w:ind w:left="720"/>
+      <w:contextualSpacing/>
+    </w:pPr>
+  </w:style>
+  <w:style w:type="character" w:customStyle="1" w:styleId="Heading1Char">
+    <w:name w:val="Heading 1 Char"/>
+    <w:basedOn w:val="DefaultParagraphFont"/>
+    <w:link w:val="Heading1"/>
+    <w:uiPriority w:val="9"/>
+    <w:rsid w:val="00DD024D"/>
+    <w:rPr>
+      <w:rFonts w:asciiTheme="majorHAnsi" w:eastAsiaTheme="majorEastAsia" w:hAnsiTheme="majorHAnsi" w:cstheme="majorBidi"/>
+      <w:color w:val="2F5496" w:themeColor="accent1" w:themeShade="BF"/>
+      <w:sz w:val="32"/>
+      <w:szCs w:val="32"/>
+    </w:rPr>
+  </w:style>
+  <w:style w:type="character" w:customStyle="1" w:styleId="Heading2Char">
+    <w:name w:val="Heading 2 Char"/>
+    <w:basedOn w:val="DefaultParagraphFont"/>
+    <w:link w:val="Heading2"/>
+    <w:uiPriority w:val="9"/>
+    <w:rsid w:val="00DD024D"/>
+    <w:rPr>
+      <w:rFonts w:asciiTheme="majorHAnsi" w:eastAsiaTheme="majorEastAsia" w:hAnsiTheme="majorHAnsi" w:cstheme="majorBidi"/>
+      <w:color w:val="2F5496" w:themeColor="accent1" w:themeShade="BF"/>
+      <w:sz w:val="26"/>
+      <w:szCs w:val="26"/>
+    </w:rPr>
+  </w:style>
+  <w:style w:type="character" w:customStyle="1" w:styleId="Heading3Char">
+    <w:name w:val="Heading 3 Char"/>
+    <w:basedOn w:val="DefaultParagraphFont"/>
+    <w:link w:val="Heading3"/>
+    <w:uiPriority w:val="9"/>
+    <w:semiHidden/>
+    <w:rsid w:val="00DD024D"/>
+    <w:rPr>
+      <w:rFonts w:asciiTheme="majorHAnsi" w:eastAsiaTheme="majorEastAsia" w:hAnsiTheme="majorHAnsi" w:cstheme="majorBidi"/>
+      <w:color w:val="1F3763" w:themeColor="accent1" w:themeShade="7F"/>
+    </w:rPr>
+  </w:style>
+  <w:style w:type="character" w:customStyle="1" w:styleId="ListParagraphChar">
+    <w:name w:val="List Paragraph Char"/>
+    <w:link w:val="ListParagraph"/>
+    <w:uiPriority w:val="34"/>
+    <w:qFormat/>
+    <w:locked/>
+    <w:rsid w:val="00F964B1"/>
+  </w:style>
+  <w:style w:type="character" w:customStyle="1" w:styleId="Heading4Char">
+    <w:name w:val="Heading 4 Char"/>
+    <w:basedOn w:val="DefaultParagraphFont"/>
+    <w:link w:val="Heading4"/>
+    <w:uiPriority w:val="9"/>
+    <w:rsid w:val="00E97CB4"/>
+    <w:rPr>
+      <w:rFonts w:asciiTheme="majorHAnsi" w:eastAsiaTheme="majorEastAsia" w:hAnsiTheme="majorHAnsi" w:cstheme="majorBidi"/>
+      <w:i/>
+      <w:iCs/>
+      <w:color w:val="2F5496" w:themeColor="accent1" w:themeShade="BF"/>
+      <w:sz w:val="22"/>
+      <w:szCs w:val="22"/>
+      <w:lang w:eastAsia="ja-JP"/>
+    </w:rPr>
+  </w:style>
+  <w:style w:type="paragraph" w:styleId="Caption">
+    <w:name w:val="caption"/>
+    <w:basedOn w:val="Normal"/>
+    <w:next w:val="Normal"/>
+    <w:link w:val="CaptionChar"/>
+    <w:uiPriority w:val="35"/>
+    <w:unhideWhenUsed/>
+    <w:qFormat/>
+    <w:rsid w:val="003B4FB5"/>
+    <w:pPr>
+      <w:spacing w:after="200"/>
+    </w:pPr>
+    <w:rPr>
+      <w:rFonts w:ascii="Arial" w:eastAsia="Arial" w:hAnsi="Arial" w:cs="Arial"/>
+      <w:i/>
+      <w:iCs/>
+      <w:color w:val="44546A" w:themeColor="text2"/>
+      <w:sz w:val="18"/>
+      <w:szCs w:val="18"/>
+      <w:lang w:eastAsia="ja-JP"/>
+    </w:rPr>
+  </w:style>
+  <w:style w:type="character" w:customStyle="1" w:styleId="CaptionChar">
+    <w:name w:val="Caption Char"/>
+    <w:basedOn w:val="DefaultParagraphFont"/>
+    <w:link w:val="Caption"/>
+    <w:uiPriority w:val="35"/>
+    <w:rsid w:val="003B4FB5"/>
+    <w:rPr>
+      <w:rFonts w:ascii="Arial" w:eastAsia="Arial" w:hAnsi="Arial" w:cs="Arial"/>
+      <w:i/>
+      <w:iCs/>
+      <w:color w:val="44546A" w:themeColor="text2"/>
+      <w:sz w:val="18"/>
+      <w:szCs w:val="18"/>
+      <w:lang w:eastAsia="ja-JP"/>
+    </w:rPr>
+  </w:style>
+  <w:style w:type="paragraph" w:styleId="BalloonText">
+    <w:name w:val="Balloon Text"/>
+    <w:basedOn w:val="Normal"/>
+    <w:link w:val="BalloonTextChar"/>
+    <w:uiPriority w:val="99"/>
+    <w:semiHidden/>
+    <w:unhideWhenUsed/>
+    <w:rsid w:val="00FA391E"/>
+    <w:rPr>
+      <w:rFonts w:ascii="Tahoma" w:hAnsi="Tahoma" w:cs="Tahoma"/>
+      <w:sz w:val="16"/>
+      <w:szCs w:val="16"/>
+    </w:rPr>
+  </w:style>
+  <w:style w:type="character" w:customStyle="1" w:styleId="BalloonTextChar">
+    <w:name w:val="Balloon Text Char"/>
+    <w:basedOn w:val="DefaultParagraphFont"/>
+    <w:link w:val="BalloonText"/>
+    <w:uiPriority w:val="99"/>
+    <w:semiHidden/>
+    <w:rsid w:val="00FA391E"/>
+    <w:rPr>
+      <w:rFonts w:ascii="Tahoma" w:hAnsi="Tahoma" w:cs="Tahoma"/>
+      <w:sz w:val="16"/>
+      <w:szCs w:val="16"/>
+    </w:rPr>
+  </w:style>
 </w:styles>
 </file>
 
@@ -18935,7 +19186,7 @@
     </a:clrScheme>
     <a:fontScheme name="Office">
       <a:majorFont>
-        <a:latin typeface="Calibri Light" panose="020F0302020204030204"/>
+        <a:latin typeface="Calibri Light"/>
         <a:ea typeface=""/>
         <a:cs typeface=""/>
         <a:font script="Jpan" typeface="Yu Gothic Light"/>
@@ -18970,7 +19221,7 @@
         <a:font script="Geor" typeface="Sylfaen"/>
       </a:majorFont>
       <a:minorFont>
-        <a:latin typeface="Calibri" panose="020F0502020204030204"/>
+        <a:latin typeface="Calibri"/>
         <a:ea typeface=""/>
         <a:cs typeface=""/>
         <a:font script="Jpan" typeface="Yu Mincho"/>
@@ -19147,7 +19398,7 @@
   <a:extraClrSchemeLst/>
   <a:extLst>
     <a:ext uri="{05A4C25C-085E-4340-85A3-A5531E510DB2}">
-      <thm15:themeFamily xmlns:thm15="http://schemas.microsoft.com/office/thememl/2012/main" name="Office Theme" id="{62F939B6-93AF-4DB8-9C6B-D6C7DFDC589F}" vid="{4A3C46E8-61CC-4603-A589-7422A47A8E4A}"/>
+      <thm15:themeFamily xmlns:thm15="http://schemas.microsoft.com/office/thememl/2012/main" xmlns="" name="Office Theme" id="{62F939B6-93AF-4DB8-9C6B-D6C7DFDC589F}" vid="{4A3C46E8-61CC-4603-A589-7422A47A8E4A}"/>
     </a:ext>
   </a:extLst>
 </a:theme>

</xml_diff>

<commit_message>
BinhNTT_Update report 2 latest version fix inside
</commit_message>
<xml_diff>
--- a/Report/Report2_DY's Group.docx
+++ b/Report/Report2_DY's Group.docx
@@ -716,6 +716,19 @@
     <w:p>
       <w:pPr>
         <w:pStyle w:val="ListParagraph"/>
+        <w:numPr>
+          <w:ilvl w:val="0"/>
+          <w:numId w:val="18"/>
+        </w:numPr>
+        <w:ind w:firstLine="900"/>
+      </w:pPr>
+      <w:r>
+        <w:t>Submit their recent coordinates by click “emergency button”.</w:t>
+      </w:r>
+    </w:p>
+    <w:p>
+      <w:pPr>
+        <w:pStyle w:val="ListParagraph"/>
         <w:spacing w:before="120" w:after="120"/>
         <w:ind w:left="1996"/>
         <w:jc w:val="both"/>
@@ -1385,7 +1398,7 @@
           <w:sz w:val="28"/>
           <w:szCs w:val="28"/>
         </w:rPr>
-        <w:t>Boundaries of the System</w:t>
+        <w:t>Future Plan</w:t>
       </w:r>
     </w:p>
     <w:p>
@@ -1405,6 +1418,7 @@
           <w:rFonts w:eastAsia="Times New Roman" w:cstheme="minorHAnsi"/>
           <w:bCs/>
         </w:rPr>
+        <w:lastRenderedPageBreak/>
         <w:t>In the future, we want to upgrade and develop the system with following features:</w:t>
       </w:r>
     </w:p>
@@ -1428,7 +1442,6 @@
           <w:rFonts w:eastAsia="Times New Roman" w:cstheme="minorHAnsi"/>
           <w:bCs/>
         </w:rPr>
-        <w:lastRenderedPageBreak/>
         <w:t xml:space="preserve">Support </w:t>
       </w:r>
       <w:r>
@@ -3395,6 +3408,7 @@
                 <w:rFonts w:eastAsia="Times New Roman" w:cstheme="minorHAnsi"/>
                 <w:b/>
               </w:rPr>
+              <w:lastRenderedPageBreak/>
               <w:t>Software</w:t>
             </w:r>
           </w:p>
@@ -3568,14 +3582,7 @@
               <w:rPr>
                 <w:rFonts w:eastAsia="Times New Roman" w:cstheme="minorHAnsi"/>
               </w:rPr>
-              <w:t xml:space="preserve">Operating system and platform for </w:t>
-            </w:r>
-            <w:r>
-              <w:rPr>
-                <w:rFonts w:eastAsia="Times New Roman" w:cstheme="minorHAnsi"/>
-              </w:rPr>
-              <w:lastRenderedPageBreak/>
-              <w:t>development</w:t>
+              <w:t>Operating system and platform for development</w:t>
             </w:r>
           </w:p>
         </w:tc>
@@ -3614,7 +3621,6 @@
                 <w:rFonts w:eastAsia="Times New Roman" w:cstheme="minorHAnsi"/>
                 <w:b/>
               </w:rPr>
-              <w:lastRenderedPageBreak/>
               <w:t>IDE</w:t>
             </w:r>
           </w:p>
@@ -4209,8 +4215,6 @@
               </w:rPr>
               <w:t>Used for storing source code</w:t>
             </w:r>
-            <w:bookmarkStart w:id="15" w:name="_GoBack"/>
-            <w:bookmarkEnd w:id="15"/>
           </w:p>
         </w:tc>
       </w:tr>
@@ -4559,7 +4563,7 @@
           <w:sz w:val="24"/>
         </w:rPr>
       </w:pPr>
-      <w:bookmarkStart w:id="16" w:name="_Toc522375854"/>
+      <w:bookmarkStart w:id="15" w:name="_Toc522375854"/>
       <w:r>
         <w:rPr>
           <w:rFonts w:asciiTheme="minorHAnsi" w:hAnsiTheme="minorHAnsi" w:cstheme="minorHAnsi"/>
@@ -4617,7 +4621,7 @@
         </w:rPr>
         <w:t>. Software requirements</w:t>
       </w:r>
-      <w:bookmarkEnd w:id="16"/>
+      <w:bookmarkEnd w:id="15"/>
     </w:p>
     <w:p>
       <w:pPr>
@@ -4654,9 +4658,9 @@
           <w:szCs w:val="36"/>
         </w:rPr>
       </w:pPr>
-      <w:bookmarkStart w:id="17" w:name="_Toc522044931"/>
-      <w:bookmarkStart w:id="18" w:name="_Toc522439842"/>
-      <w:bookmarkStart w:id="19" w:name="_Toc522440220"/>
+      <w:bookmarkStart w:id="16" w:name="_Toc522044931"/>
+      <w:bookmarkStart w:id="17" w:name="_Toc522439842"/>
+      <w:bookmarkStart w:id="18" w:name="_Toc522440220"/>
       <w:r>
         <w:rPr>
           <w:rFonts w:eastAsia="Times New Roman" w:cstheme="minorHAnsi"/>
@@ -4667,9 +4671,9 @@
         </w:rPr>
         <w:t>Project Organization</w:t>
       </w:r>
+      <w:bookmarkEnd w:id="16"/>
       <w:bookmarkEnd w:id="17"/>
       <w:bookmarkEnd w:id="18"/>
-      <w:bookmarkEnd w:id="19"/>
       <w:r>
         <w:rPr>
           <w:rFonts w:eastAsia="Times New Roman" w:cstheme="minorHAnsi"/>
@@ -4701,9 +4705,9 @@
           <w:szCs w:val="32"/>
         </w:rPr>
       </w:pPr>
-      <w:bookmarkStart w:id="20" w:name="_Toc522044932"/>
-      <w:bookmarkStart w:id="21" w:name="_Toc522439843"/>
-      <w:bookmarkStart w:id="22" w:name="_Toc522440221"/>
+      <w:bookmarkStart w:id="19" w:name="_Toc522044932"/>
+      <w:bookmarkStart w:id="20" w:name="_Toc522439843"/>
+      <w:bookmarkStart w:id="21" w:name="_Toc522440221"/>
       <w:r>
         <w:rPr>
           <w:rFonts w:eastAsia="Times New Roman" w:cstheme="minorHAnsi"/>
@@ -4714,9 +4718,9 @@
         </w:rPr>
         <w:t>Software Process Model</w:t>
       </w:r>
+      <w:bookmarkEnd w:id="19"/>
       <w:bookmarkEnd w:id="20"/>
       <w:bookmarkEnd w:id="21"/>
-      <w:bookmarkEnd w:id="22"/>
       <w:r>
         <w:rPr>
           <w:rFonts w:eastAsia="Times New Roman" w:cstheme="minorHAnsi"/>
@@ -5340,7 +5344,14 @@
               <w:rPr>
                 <w:rFonts w:eastAsia="Times New Roman" w:cstheme="minorHAnsi"/>
               </w:rPr>
-              <w:t>Hà An</w:t>
+              <w:t>Hà</w:t>
+            </w:r>
+            <w:proofErr w:type="spellEnd"/>
+            <w:r>
+              <w:rPr>
+                <w:rFonts w:eastAsia="Times New Roman" w:cstheme="minorHAnsi"/>
+              </w:rPr>
+              <w:t xml:space="preserve"> An</w:t>
             </w:r>
           </w:p>
         </w:tc>
@@ -5370,7 +5381,6 @@
                 <w:rFonts w:eastAsia="Times New Roman" w:cstheme="minorHAnsi"/>
               </w:rPr>
             </w:pPr>
-            <w:proofErr w:type="spellEnd"/>
             <w:r>
               <w:rPr>
                 <w:rFonts w:eastAsia="Times New Roman" w:cstheme="minorHAnsi"/>
@@ -8089,7 +8099,7 @@
           <w:sz w:val="24"/>
         </w:rPr>
       </w:pPr>
-      <w:bookmarkStart w:id="23" w:name="_Toc522375856"/>
+      <w:bookmarkStart w:id="22" w:name="_Toc522375856"/>
       <w:r>
         <w:rPr>
           <w:rFonts w:asciiTheme="minorHAnsi" w:hAnsiTheme="minorHAnsi" w:cstheme="minorHAnsi"/>
@@ -8147,7 +8157,7 @@
         </w:rPr>
         <w:t>. Tools and techniques</w:t>
       </w:r>
-      <w:bookmarkEnd w:id="23"/>
+      <w:bookmarkEnd w:id="22"/>
     </w:p>
     <w:p>
       <w:pPr>
@@ -8165,9 +8175,9 @@
           <w:szCs w:val="36"/>
         </w:rPr>
       </w:pPr>
-      <w:bookmarkStart w:id="24" w:name="_Toc522044935"/>
-      <w:bookmarkStart w:id="25" w:name="_Toc522439846"/>
-      <w:bookmarkStart w:id="26" w:name="_Toc522440224"/>
+      <w:bookmarkStart w:id="23" w:name="_Toc522044935"/>
+      <w:bookmarkStart w:id="24" w:name="_Toc522439846"/>
+      <w:bookmarkStart w:id="25" w:name="_Toc522440224"/>
       <w:r>
         <w:rPr>
           <w:rFonts w:asciiTheme="minorHAnsi" w:eastAsia="Times New Roman" w:hAnsiTheme="minorHAnsi" w:cstheme="minorHAnsi"/>
@@ -8180,9 +8190,9 @@
         <w:lastRenderedPageBreak/>
         <w:t>Project Management Plan</w:t>
       </w:r>
+      <w:bookmarkEnd w:id="23"/>
       <w:bookmarkEnd w:id="24"/>
       <w:bookmarkEnd w:id="25"/>
-      <w:bookmarkEnd w:id="26"/>
     </w:p>
     <w:p>
       <w:pPr>
@@ -8199,9 +8209,9 @@
           <w:sz w:val="36"/>
         </w:rPr>
       </w:pPr>
-      <w:bookmarkStart w:id="27" w:name="_Toc522044936"/>
-      <w:bookmarkStart w:id="28" w:name="_Toc522439847"/>
-      <w:bookmarkStart w:id="29" w:name="_Toc522440225"/>
+      <w:bookmarkStart w:id="26" w:name="_Toc522044936"/>
+      <w:bookmarkStart w:id="27" w:name="_Toc522439847"/>
+      <w:bookmarkStart w:id="28" w:name="_Toc522440225"/>
       <w:r>
         <w:rPr>
           <w:rFonts w:eastAsia="Times New Roman" w:cstheme="minorHAnsi"/>
@@ -8211,9 +8221,9 @@
         </w:rPr>
         <w:t>Product Backlog</w:t>
       </w:r>
+      <w:bookmarkEnd w:id="26"/>
       <w:bookmarkEnd w:id="27"/>
       <w:bookmarkEnd w:id="28"/>
-      <w:bookmarkEnd w:id="29"/>
     </w:p>
     <w:tbl>
       <w:tblPr>
@@ -14084,7 +14094,7 @@
           <w:szCs w:val="24"/>
         </w:rPr>
       </w:pPr>
-      <w:bookmarkStart w:id="30" w:name="_Toc522375857"/>
+      <w:bookmarkStart w:id="29" w:name="_Toc522375857"/>
       <w:r>
         <w:rPr>
           <w:rFonts w:asciiTheme="minorHAnsi" w:hAnsiTheme="minorHAnsi" w:cstheme="minorHAnsi"/>
@@ -14142,7 +14152,7 @@
         </w:rPr>
         <w:t>. Product backlog</w:t>
       </w:r>
-      <w:bookmarkEnd w:id="30"/>
+      <w:bookmarkEnd w:id="29"/>
     </w:p>
     <w:p>
       <w:pPr>
@@ -15037,9 +15047,15 @@
             <w:r>
               <w:rPr>
                 <w:rFonts w:eastAsia="Times New Roman" w:cstheme="minorHAnsi"/>
+              </w:rPr>
+              <w:t>3</w:t>
+            </w:r>
+            <w:r>
+              <w:rPr>
+                <w:rFonts w:eastAsia="Times New Roman" w:cstheme="minorHAnsi"/>
                 <w:lang w:val="vi-VN"/>
               </w:rPr>
-              <w:t>10</w:t>
+              <w:t>0</w:t>
             </w:r>
             <w:r>
               <w:rPr>
@@ -15052,7 +15068,13 @@
                 <w:rFonts w:eastAsia="Times New Roman" w:cstheme="minorHAnsi"/>
                 <w:lang w:val="vi-VN"/>
               </w:rPr>
-              <w:t>11</w:t>
+              <w:t>1</w:t>
+            </w:r>
+            <w:r>
+              <w:rPr>
+                <w:rFonts w:eastAsia="Times New Roman" w:cstheme="minorHAnsi"/>
+              </w:rPr>
+              <w:t>0</w:t>
             </w:r>
             <w:r>
               <w:rPr>
@@ -15231,9 +15253,8 @@
             <w:r>
               <w:rPr>
                 <w:rFonts w:eastAsia="Times New Roman" w:cstheme="minorHAnsi"/>
-                <w:lang w:val="vi-VN"/>
-              </w:rPr>
-              <w:t>2</w:t>
+              </w:rPr>
+              <w:t>1</w:t>
             </w:r>
             <w:r>
               <w:rPr>
@@ -15426,8 +15447,16 @@
                 <w:rFonts w:eastAsia="Times New Roman" w:cstheme="minorHAnsi"/>
                 <w:lang w:val="vi-VN"/>
               </w:rPr>
-              <w:t>27</w:t>
-            </w:r>
+              <w:t>2</w:t>
+            </w:r>
+            <w:r>
+              <w:rPr>
+                <w:rFonts w:eastAsia="Times New Roman" w:cstheme="minorHAnsi"/>
+              </w:rPr>
+              <w:t>0</w:t>
+            </w:r>
+            <w:bookmarkStart w:id="30" w:name="_GoBack"/>
+            <w:bookmarkEnd w:id="30"/>
             <w:r>
               <w:rPr>
                 <w:rFonts w:eastAsia="Times New Roman" w:cstheme="minorHAnsi"/>
@@ -18560,7 +18589,7 @@
     <w:lsdException w:name="Table Web 2" w:semiHidden="1" w:unhideWhenUsed="1"/>
     <w:lsdException w:name="Table Web 3" w:semiHidden="1" w:unhideWhenUsed="1"/>
     <w:lsdException w:name="Balloon Text" w:semiHidden="1" w:unhideWhenUsed="1"/>
-    <w:lsdException w:name="Table Grid" w:semiHidden="1" w:uiPriority="39" w:unhideWhenUsed="1"/>
+    <w:lsdException w:name="Table Grid" w:uiPriority="39"/>
     <w:lsdException w:name="Table Theme" w:semiHidden="1" w:unhideWhenUsed="1"/>
     <w:lsdException w:name="Placeholder Text" w:semiHidden="1"/>
     <w:lsdException w:name="No Spacing" w:uiPriority="1" w:qFormat="1"/>

</xml_diff>

<commit_message>
BinhNTT_Update Report2 base on new feedback from client
</commit_message>
<xml_diff>
--- a/Report/Report2_DY's Group.docx
+++ b/Report/Report2_DY's Group.docx
@@ -590,7 +590,16 @@
         <w:ind w:firstLine="900"/>
       </w:pPr>
       <w:r>
-        <w:t>Only student who will go abroad can log in to this application.</w:t>
+        <w:t>All DY S</w:t>
+      </w:r>
+      <w:r>
+        <w:t>tudent</w:t>
+      </w:r>
+      <w:r>
+        <w:t>s (local/abroad)</w:t>
+      </w:r>
+      <w:r>
+        <w:t xml:space="preserve"> can log in to this application.</w:t>
       </w:r>
     </w:p>
     <w:p>
@@ -777,7 +786,7 @@
         <w:rPr>
           <w:rFonts w:cstheme="minorHAnsi"/>
         </w:rPr>
-        <w:t>Log into both web application.</w:t>
+        <w:t>Log into web application.</w:t>
       </w:r>
     </w:p>
     <w:p>
@@ -815,7 +824,31 @@
         <w:rPr>
           <w:rFonts w:cstheme="minorHAnsi"/>
         </w:rPr>
-        <w:t>List of their students by country.</w:t>
+        <w:t xml:space="preserve">List of their students </w:t>
+      </w:r>
+      <w:r>
+        <w:rPr>
+          <w:rFonts w:cstheme="minorHAnsi"/>
+        </w:rPr>
+        <w:t>for each</w:t>
+      </w:r>
+      <w:r>
+        <w:rPr>
+          <w:rFonts w:cstheme="minorHAnsi"/>
+        </w:rPr>
+        <w:t xml:space="preserve"> </w:t>
+      </w:r>
+      <w:r>
+        <w:rPr>
+          <w:rFonts w:cstheme="minorHAnsi"/>
+        </w:rPr>
+        <w:t>host organization by country</w:t>
+      </w:r>
+      <w:r>
+        <w:rPr>
+          <w:rFonts w:cstheme="minorHAnsi"/>
+        </w:rPr>
+        <w:t>.</w:t>
       </w:r>
     </w:p>
     <w:p>
@@ -885,7 +918,67 @@
         <w:rPr>
           <w:rFonts w:cstheme="minorHAnsi"/>
         </w:rPr>
-        <w:t>See number of student answered and list of them.</w:t>
+        <w:t>See number of student</w:t>
+      </w:r>
+      <w:r>
+        <w:rPr>
+          <w:rFonts w:cstheme="minorHAnsi"/>
+        </w:rPr>
+        <w:t>s</w:t>
+      </w:r>
+      <w:r>
+        <w:rPr>
+          <w:rFonts w:cstheme="minorHAnsi"/>
+        </w:rPr>
+        <w:t xml:space="preserve"> answered and list of them</w:t>
+      </w:r>
+      <w:r>
+        <w:rPr>
+          <w:rFonts w:cstheme="minorHAnsi"/>
+        </w:rPr>
+        <w:t xml:space="preserve"> (O</w:t>
+      </w:r>
+      <w:r>
+        <w:rPr>
+          <w:rFonts w:cstheme="minorHAnsi"/>
+        </w:rPr>
+        <w:t>K</w:t>
+      </w:r>
+      <w:r>
+        <w:rPr>
+          <w:rFonts w:cstheme="minorHAnsi"/>
+        </w:rPr>
+        <w:t>/N</w:t>
+      </w:r>
+      <w:r>
+        <w:rPr>
+          <w:rFonts w:cstheme="minorHAnsi"/>
+        </w:rPr>
+        <w:t>OT</w:t>
+      </w:r>
+      <w:r>
+        <w:rPr>
+          <w:rFonts w:cstheme="minorHAnsi"/>
+        </w:rPr>
+        <w:t xml:space="preserve"> O</w:t>
+      </w:r>
+      <w:r>
+        <w:rPr>
+          <w:rFonts w:cstheme="minorHAnsi"/>
+        </w:rPr>
+        <w:t>K</w:t>
+      </w:r>
+      <w:r>
+        <w:rPr>
+          <w:rFonts w:cstheme="minorHAnsi"/>
+        </w:rPr>
+        <w:t>)</w:t>
+      </w:r>
+      <w:r>
+        <w:rPr>
+          <w:rFonts w:cstheme="minorHAnsi"/>
+        </w:rPr>
+        <w:t>.</w:t>
       </w:r>
     </w:p>
     <w:p>
@@ -904,7 +997,19 @@
         <w:rPr>
           <w:rFonts w:cstheme="minorHAnsi"/>
         </w:rPr>
-        <w:t>See number of student not answered and list of them.</w:t>
+        <w:t>See number of student</w:t>
+      </w:r>
+      <w:r>
+        <w:rPr>
+          <w:rFonts w:cstheme="minorHAnsi"/>
+        </w:rPr>
+        <w:t>s</w:t>
+      </w:r>
+      <w:r>
+        <w:rPr>
+          <w:rFonts w:cstheme="minorHAnsi"/>
+        </w:rPr>
+        <w:t xml:space="preserve"> not answered and list of them.</w:t>
       </w:r>
     </w:p>
     <w:p>
@@ -944,6 +1049,8 @@
         </w:rPr>
         <w:t>Import student information form Excel file.</w:t>
       </w:r>
+      <w:bookmarkStart w:id="11" w:name="_GoBack"/>
+      <w:bookmarkEnd w:id="11"/>
     </w:p>
     <w:p>
       <w:pPr>
@@ -982,7 +1089,20 @@
         <w:rPr>
           <w:rFonts w:cstheme="minorHAnsi"/>
         </w:rPr>
-        <w:t>Log into both web application.</w:t>
+        <w:t>Log into</w:t>
+      </w:r>
+      <w:r>
+        <w:rPr>
+          <w:rFonts w:cstheme="minorHAnsi"/>
+          <w:lang w:val="vi-VN"/>
+        </w:rPr>
+        <w:t xml:space="preserve"> </w:t>
+      </w:r>
+      <w:r>
+        <w:rPr>
+          <w:rFonts w:cstheme="minorHAnsi"/>
+        </w:rPr>
+        <w:t>web application.</w:t>
       </w:r>
     </w:p>
     <w:p>
@@ -1078,7 +1198,31 @@
         <w:rPr>
           <w:rFonts w:cstheme="minorHAnsi"/>
         </w:rPr>
-        <w:t>List of all student by country.</w:t>
+        <w:t xml:space="preserve">List of their students </w:t>
+      </w:r>
+      <w:r>
+        <w:rPr>
+          <w:rFonts w:cstheme="minorHAnsi"/>
+        </w:rPr>
+        <w:t>for each</w:t>
+      </w:r>
+      <w:r>
+        <w:rPr>
+          <w:rFonts w:cstheme="minorHAnsi"/>
+        </w:rPr>
+        <w:t xml:space="preserve"> </w:t>
+      </w:r>
+      <w:r>
+        <w:rPr>
+          <w:rFonts w:cstheme="minorHAnsi"/>
+        </w:rPr>
+        <w:t>host organization by country</w:t>
+      </w:r>
+      <w:r>
+        <w:rPr>
+          <w:rFonts w:cstheme="minorHAnsi"/>
+        </w:rPr>
+        <w:t>.</w:t>
       </w:r>
     </w:p>
     <w:p>
@@ -1597,8 +1741,8 @@
           <w:szCs w:val="28"/>
         </w:rPr>
       </w:pPr>
-      <w:bookmarkStart w:id="11" w:name="_Toc522044929"/>
-      <w:bookmarkStart w:id="12" w:name="_Toc522439840"/>
+      <w:bookmarkStart w:id="12" w:name="_Toc522044929"/>
+      <w:bookmarkStart w:id="13" w:name="_Toc522439840"/>
       <w:r>
         <w:rPr>
           <w:rFonts w:asciiTheme="minorHAnsi" w:eastAsia="Times New Roman" w:hAnsiTheme="minorHAnsi" w:cstheme="minorHAnsi"/>
@@ -1611,8 +1755,8 @@
         </w:rPr>
         <w:t>Hardware Requirements</w:t>
       </w:r>
-      <w:bookmarkEnd w:id="11"/>
       <w:bookmarkEnd w:id="12"/>
+      <w:bookmarkEnd w:id="13"/>
     </w:p>
     <w:tbl>
       <w:tblPr>
@@ -2227,7 +2371,7 @@
           <w:lang w:val="vi-VN"/>
         </w:rPr>
       </w:pPr>
-      <w:bookmarkStart w:id="13" w:name="_Toc522375852"/>
+      <w:bookmarkStart w:id="14" w:name="_Toc522375852"/>
       <w:r>
         <w:rPr>
           <w:rFonts w:asciiTheme="minorHAnsi" w:hAnsiTheme="minorHAnsi" w:cstheme="minorHAnsi"/>
@@ -2261,7 +2405,7 @@
         </w:rPr>
         <w:t>erver</w:t>
       </w:r>
-      <w:bookmarkEnd w:id="13"/>
+      <w:bookmarkEnd w:id="14"/>
     </w:p>
     <w:p>
       <w:pPr>
@@ -2765,7 +2909,7 @@
           <w:lang w:val="vi-VN"/>
         </w:rPr>
       </w:pPr>
-      <w:bookmarkStart w:id="14" w:name="_Toc522375853"/>
+      <w:bookmarkStart w:id="15" w:name="_Toc522375853"/>
       <w:r>
         <w:rPr>
           <w:rFonts w:asciiTheme="minorHAnsi" w:hAnsiTheme="minorHAnsi" w:cstheme="minorHAnsi"/>
@@ -2813,7 +2957,7 @@
         </w:rPr>
         <w:t>equirements for PC</w:t>
       </w:r>
-      <w:bookmarkEnd w:id="14"/>
+      <w:bookmarkEnd w:id="15"/>
     </w:p>
     <w:p>
       <w:pPr>
@@ -4563,7 +4707,7 @@
           <w:sz w:val="24"/>
         </w:rPr>
       </w:pPr>
-      <w:bookmarkStart w:id="15" w:name="_Toc522375854"/>
+      <w:bookmarkStart w:id="16" w:name="_Toc522375854"/>
       <w:r>
         <w:rPr>
           <w:rFonts w:asciiTheme="minorHAnsi" w:hAnsiTheme="minorHAnsi" w:cstheme="minorHAnsi"/>
@@ -4621,7 +4765,7 @@
         </w:rPr>
         <w:t>. Software requirements</w:t>
       </w:r>
-      <w:bookmarkEnd w:id="15"/>
+      <w:bookmarkEnd w:id="16"/>
     </w:p>
     <w:p>
       <w:pPr>
@@ -4658,9 +4802,9 @@
           <w:szCs w:val="36"/>
         </w:rPr>
       </w:pPr>
-      <w:bookmarkStart w:id="16" w:name="_Toc522044931"/>
-      <w:bookmarkStart w:id="17" w:name="_Toc522439842"/>
-      <w:bookmarkStart w:id="18" w:name="_Toc522440220"/>
+      <w:bookmarkStart w:id="17" w:name="_Toc522044931"/>
+      <w:bookmarkStart w:id="18" w:name="_Toc522439842"/>
+      <w:bookmarkStart w:id="19" w:name="_Toc522440220"/>
       <w:r>
         <w:rPr>
           <w:rFonts w:eastAsia="Times New Roman" w:cstheme="minorHAnsi"/>
@@ -4671,9 +4815,9 @@
         </w:rPr>
         <w:t>Project Organization</w:t>
       </w:r>
-      <w:bookmarkEnd w:id="16"/>
       <w:bookmarkEnd w:id="17"/>
       <w:bookmarkEnd w:id="18"/>
+      <w:bookmarkEnd w:id="19"/>
       <w:r>
         <w:rPr>
           <w:rFonts w:eastAsia="Times New Roman" w:cstheme="minorHAnsi"/>
@@ -4705,9 +4849,9 @@
           <w:szCs w:val="32"/>
         </w:rPr>
       </w:pPr>
-      <w:bookmarkStart w:id="19" w:name="_Toc522044932"/>
-      <w:bookmarkStart w:id="20" w:name="_Toc522439843"/>
-      <w:bookmarkStart w:id="21" w:name="_Toc522440221"/>
+      <w:bookmarkStart w:id="20" w:name="_Toc522044932"/>
+      <w:bookmarkStart w:id="21" w:name="_Toc522439843"/>
+      <w:bookmarkStart w:id="22" w:name="_Toc522440221"/>
       <w:r>
         <w:rPr>
           <w:rFonts w:eastAsia="Times New Roman" w:cstheme="minorHAnsi"/>
@@ -4718,9 +4862,9 @@
         </w:rPr>
         <w:t>Software Process Model</w:t>
       </w:r>
-      <w:bookmarkEnd w:id="19"/>
       <w:bookmarkEnd w:id="20"/>
       <w:bookmarkEnd w:id="21"/>
+      <w:bookmarkEnd w:id="22"/>
       <w:r>
         <w:rPr>
           <w:rFonts w:eastAsia="Times New Roman" w:cstheme="minorHAnsi"/>
@@ -8099,7 +8243,7 @@
           <w:sz w:val="24"/>
         </w:rPr>
       </w:pPr>
-      <w:bookmarkStart w:id="22" w:name="_Toc522375856"/>
+      <w:bookmarkStart w:id="23" w:name="_Toc522375856"/>
       <w:r>
         <w:rPr>
           <w:rFonts w:asciiTheme="minorHAnsi" w:hAnsiTheme="minorHAnsi" w:cstheme="minorHAnsi"/>
@@ -8157,7 +8301,7 @@
         </w:rPr>
         <w:t>. Tools and techniques</w:t>
       </w:r>
-      <w:bookmarkEnd w:id="22"/>
+      <w:bookmarkEnd w:id="23"/>
     </w:p>
     <w:p>
       <w:pPr>
@@ -8175,9 +8319,9 @@
           <w:szCs w:val="36"/>
         </w:rPr>
       </w:pPr>
-      <w:bookmarkStart w:id="23" w:name="_Toc522044935"/>
-      <w:bookmarkStart w:id="24" w:name="_Toc522439846"/>
-      <w:bookmarkStart w:id="25" w:name="_Toc522440224"/>
+      <w:bookmarkStart w:id="24" w:name="_Toc522044935"/>
+      <w:bookmarkStart w:id="25" w:name="_Toc522439846"/>
+      <w:bookmarkStart w:id="26" w:name="_Toc522440224"/>
       <w:r>
         <w:rPr>
           <w:rFonts w:asciiTheme="minorHAnsi" w:eastAsia="Times New Roman" w:hAnsiTheme="minorHAnsi" w:cstheme="minorHAnsi"/>
@@ -8190,9 +8334,9 @@
         <w:lastRenderedPageBreak/>
         <w:t>Project Management Plan</w:t>
       </w:r>
-      <w:bookmarkEnd w:id="23"/>
       <w:bookmarkEnd w:id="24"/>
       <w:bookmarkEnd w:id="25"/>
+      <w:bookmarkEnd w:id="26"/>
     </w:p>
     <w:p>
       <w:pPr>
@@ -8209,9 +8353,9 @@
           <w:sz w:val="36"/>
         </w:rPr>
       </w:pPr>
-      <w:bookmarkStart w:id="26" w:name="_Toc522044936"/>
-      <w:bookmarkStart w:id="27" w:name="_Toc522439847"/>
-      <w:bookmarkStart w:id="28" w:name="_Toc522440225"/>
+      <w:bookmarkStart w:id="27" w:name="_Toc522044936"/>
+      <w:bookmarkStart w:id="28" w:name="_Toc522439847"/>
+      <w:bookmarkStart w:id="29" w:name="_Toc522440225"/>
       <w:r>
         <w:rPr>
           <w:rFonts w:eastAsia="Times New Roman" w:cstheme="minorHAnsi"/>
@@ -8221,9 +8365,9 @@
         </w:rPr>
         <w:t>Product Backlog</w:t>
       </w:r>
-      <w:bookmarkEnd w:id="26"/>
       <w:bookmarkEnd w:id="27"/>
       <w:bookmarkEnd w:id="28"/>
+      <w:bookmarkEnd w:id="29"/>
     </w:p>
     <w:tbl>
       <w:tblPr>
@@ -14094,7 +14238,7 @@
           <w:szCs w:val="24"/>
         </w:rPr>
       </w:pPr>
-      <w:bookmarkStart w:id="29" w:name="_Toc522375857"/>
+      <w:bookmarkStart w:id="30" w:name="_Toc522375857"/>
       <w:r>
         <w:rPr>
           <w:rFonts w:asciiTheme="minorHAnsi" w:hAnsiTheme="minorHAnsi" w:cstheme="minorHAnsi"/>
@@ -14152,7 +14296,7 @@
         </w:rPr>
         <w:t>. Product backlog</w:t>
       </w:r>
-      <w:bookmarkEnd w:id="29"/>
+      <w:bookmarkEnd w:id="30"/>
     </w:p>
     <w:p>
       <w:pPr>
@@ -15455,8 +15599,6 @@
               </w:rPr>
               <w:t>0</w:t>
             </w:r>
-            <w:bookmarkStart w:id="30" w:name="_GoBack"/>
-            <w:bookmarkEnd w:id="30"/>
             <w:r>
               <w:rPr>
                 <w:rFonts w:eastAsia="Times New Roman" w:cstheme="minorHAnsi"/>

</xml_diff>